<commit_message>
Updated document with previous commit
</commit_message>
<xml_diff>
--- a/proyectoCurso/Documentation/Proyecto Final.docx
+++ b/proyectoCurso/Documentation/Proyecto Final.docx
@@ -4383,13 +4383,7 @@
           <w:lang w:val="es-CR"/>
         </w:rPr>
         <w:lastRenderedPageBreak/>
-        <w:t>Proyecto Eco-Mone</w:t>
-      </w:r>
-      <w:r>
-        <w:rPr>
-          <w:lang w:val="es-CR"/>
-        </w:rPr>
-        <w:t xml:space="preserve">das </w:t>
+        <w:t xml:space="preserve">Proyecto Eco-Monedas </w:t>
       </w:r>
       <w:r>
         <w:rPr>
@@ -4509,13 +4503,7 @@
         <w:rPr>
           <w:lang w:val="es-CR"/>
         </w:rPr>
-        <w:t xml:space="preserve">Los tipos de usuario que se deben gestionar y controlar el acceso </w:t>
-      </w:r>
-      <w:r>
-        <w:rPr>
-          <w:lang w:val="es-CR"/>
-        </w:rPr>
-        <w:t xml:space="preserve">en la aplicación son los siguientes: </w:t>
+        <w:t xml:space="preserve">Los tipos de usuario que se deben gestionar y controlar el acceso en la aplicación son los siguientes: </w:t>
       </w:r>
     </w:p>
     <w:p>
@@ -4570,32 +4558,6 @@
         </w:rPr>
         <w:t xml:space="preserve">Gestión de centros de acopio </w:t>
       </w:r>
-      <w:r>
-        <w:rPr>
-          <w:rFonts w:ascii="Courier New" w:eastAsia="Courier New" w:hAnsi="Courier New" w:cs="Courier New"/>
-          <w:lang w:val="es-CR"/>
-        </w:rPr>
-        <w:t>o</w:t>
-      </w:r>
-      <w:r>
-        <w:rPr>
-          <w:lang w:val="es-CR"/>
-        </w:rPr>
-        <w:t xml:space="preserve"> Gestión de tipos de materiales reciclables </w:t>
-      </w:r>
-      <w:r>
-        <w:rPr>
-          <w:rFonts w:ascii="Courier New" w:eastAsia="Courier New" w:hAnsi="Courier New" w:cs="Courier New"/>
-          <w:lang w:val="es-CR"/>
-        </w:rPr>
-        <w:t>o</w:t>
-      </w:r>
-      <w:r>
-        <w:rPr>
-          <w:lang w:val="es-CR"/>
-        </w:rPr>
-        <w:t xml:space="preserve"> Gestión de usuarios de tipo Administrador de Centro de Acopio y Cliente.</w:t>
-      </w:r>
     </w:p>
     <w:p>
       <w:pPr>
@@ -4613,7 +4575,7 @@
         <w:rPr>
           <w:lang w:val="es-CR"/>
         </w:rPr>
-        <w:t>Cupones de canje</w:t>
+        <w:t xml:space="preserve">Gestión de tipos de materiales reciclables </w:t>
       </w:r>
     </w:p>
     <w:p>
@@ -4630,16 +4592,47 @@
       </w:pPr>
       <w:r>
         <w:rPr>
-          <w:rFonts w:ascii="Courier New" w:eastAsia="Courier New" w:hAnsi="Courier New" w:cs="Courier New"/>
-          <w:lang w:val="es-CR"/>
-        </w:rPr>
-        <w:t>o</w:t>
-      </w:r>
-      <w:r>
-        <w:rPr>
-          <w:lang w:val="es-CR"/>
-        </w:rPr>
-        <w:t xml:space="preserve"> Cambiar contraseña </w:t>
+          <w:lang w:val="es-CR"/>
+        </w:rPr>
+        <w:t>Gestión de usuarios de tipo Administrador de Centro de Acopio y Cliente.</w:t>
+      </w:r>
+    </w:p>
+    <w:p>
+      <w:pPr>
+        <w:numPr>
+          <w:ilvl w:val="1"/>
+          <w:numId w:val="2"/>
+        </w:numPr>
+        <w:spacing w:after="74"/>
+        <w:ind w:hanging="360"/>
+        <w:rPr>
+          <w:lang w:val="es-CR"/>
+        </w:rPr>
+      </w:pPr>
+      <w:r>
+        <w:rPr>
+          <w:lang w:val="es-CR"/>
+        </w:rPr>
+        <w:t>Cupones de canje</w:t>
+      </w:r>
+    </w:p>
+    <w:p>
+      <w:pPr>
+        <w:numPr>
+          <w:ilvl w:val="1"/>
+          <w:numId w:val="2"/>
+        </w:numPr>
+        <w:spacing w:after="74"/>
+        <w:ind w:hanging="360"/>
+        <w:rPr>
+          <w:lang w:val="es-CR"/>
+        </w:rPr>
+      </w:pPr>
+      <w:r>
+        <w:rPr>
+          <w:lang w:val="es-CR"/>
+        </w:rPr>
+        <w:t xml:space="preserve">Cambiar contraseña </w:t>
       </w:r>
     </w:p>
     <w:p>
@@ -4706,13 +4699,7 @@
         <w:rPr>
           <w:lang w:val="es-CR"/>
         </w:rPr>
-        <w:t>productos reciclables para</w:t>
-      </w:r>
-      <w:r>
-        <w:rPr>
-          <w:lang w:val="es-CR"/>
-        </w:rPr>
-        <w:t xml:space="preserve"> su centro de acopio. </w:t>
+        <w:t xml:space="preserve">productos reciclables para su centro de acopio. </w:t>
       </w:r>
     </w:p>
     <w:p>
@@ -4747,6 +4734,7 @@
       <w:r>
         <w:t>contraseña</w:t>
       </w:r>
+      <w:proofErr w:type="spellEnd"/>
     </w:p>
     <w:p>
       <w:pPr>
@@ -4757,6 +4745,7 @@
         <w:spacing w:after="0" w:line="339" w:lineRule="auto"/>
         <w:ind w:right="6922" w:hanging="360"/>
       </w:pPr>
+      <w:proofErr w:type="spellStart"/>
       <w:r>
         <w:rPr>
           <w:b/>
@@ -4776,62 +4765,65 @@
     <w:p>
       <w:pPr>
         <w:pStyle w:val="ListParagraph"/>
-        <w:numPr>
-          <w:ilvl w:val="0"/>
-          <w:numId w:val="2"/>
-        </w:numPr>
         <w:spacing w:after="0" w:line="240" w:lineRule="auto"/>
-        <w:ind w:right="6922"/>
-        <w:rPr>
-          <w:lang w:val="es-CR"/>
-        </w:rPr>
-      </w:pPr>
-      <w:r>
-        <w:rPr>
-          <w:lang w:val="es-CR"/>
-        </w:rPr>
-        <w:t xml:space="preserve">Registro de su propio usuario. </w:t>
+        <w:ind w:right="6922" w:firstLine="0"/>
+        <w:rPr>
+          <w:lang w:val="es-CR"/>
+        </w:rPr>
+      </w:pPr>
+      <w:r>
+        <w:rPr>
+          <w:lang w:val="es-CR"/>
+        </w:rPr>
+        <w:t>Registro de su usuario.</w:t>
+      </w:r>
+      <w:r>
+        <w:rPr>
+          <w:lang w:val="es-CR"/>
+        </w:rPr>
+        <w:t xml:space="preserve"> </w:t>
       </w:r>
     </w:p>
     <w:p>
       <w:pPr>
         <w:pStyle w:val="ListParagraph"/>
-        <w:numPr>
-          <w:ilvl w:val="0"/>
-          <w:numId w:val="2"/>
-        </w:numPr>
         <w:spacing w:after="0" w:line="240" w:lineRule="auto"/>
-        <w:ind w:right="6922"/>
-        <w:rPr>
-          <w:lang w:val="es-CR"/>
-        </w:rPr>
-      </w:pPr>
-      <w:r>
-        <w:rPr>
-          <w:lang w:val="es-CR"/>
-        </w:rPr>
-        <w:t xml:space="preserve">Billetera virtual </w:t>
+        <w:ind w:right="6922" w:firstLine="0"/>
+        <w:rPr>
+          <w:lang w:val="es-CR"/>
+        </w:rPr>
+      </w:pPr>
+      <w:r>
+        <w:rPr>
+          <w:lang w:val="es-CR"/>
+        </w:rPr>
+        <w:t>Billetera virtual.</w:t>
       </w:r>
     </w:p>
     <w:p>
       <w:pPr>
         <w:pStyle w:val="ListParagraph"/>
-        <w:numPr>
-          <w:ilvl w:val="0"/>
-          <w:numId w:val="2"/>
-        </w:numPr>
+        <w:spacing w:after="156" w:line="240" w:lineRule="auto"/>
+        <w:ind w:right="6922" w:firstLine="0"/>
+        <w:rPr>
+          <w:lang w:val="es-CR"/>
+        </w:rPr>
+      </w:pPr>
+      <w:r>
+        <w:rPr>
+          <w:lang w:val="es-CR"/>
+        </w:rPr>
+        <w:t>Cambiar su contraseña.</w:t>
+      </w:r>
+    </w:p>
+    <w:p>
+      <w:pPr>
         <w:spacing w:after="156" w:line="240" w:lineRule="auto"/>
         <w:ind w:right="6922"/>
         <w:rPr>
           <w:lang w:val="es-CR"/>
         </w:rPr>
       </w:pPr>
-      <w:r>
-        <w:rPr>
-          <w:lang w:val="es-CR"/>
-        </w:rPr>
-        <w:t xml:space="preserve">Cambiar su contraseña </w:t>
-      </w:r>
     </w:p>
     <w:p>
       <w:pPr>
@@ -4853,12 +4845,18 @@
     </w:p>
     <w:p>
       <w:pPr>
-        <w:spacing w:after="156" w:line="240" w:lineRule="auto"/>
-        <w:ind w:right="6922"/>
-        <w:rPr>
-          <w:lang w:val="es-CR"/>
-        </w:rPr>
-      </w:pPr>
+        <w:spacing w:after="304"/>
+        <w:ind w:left="-5"/>
+        <w:rPr>
+          <w:lang w:val="es-CR"/>
+        </w:rPr>
+      </w:pPr>
+      <w:r>
+        <w:rPr>
+          <w:lang w:val="es-CR"/>
+        </w:rPr>
+        <w:t xml:space="preserve">La aplicación debe cumplir con los siguientes aspectos: </w:t>
+      </w:r>
     </w:p>
     <w:p>
       <w:pPr>
@@ -4868,18 +4866,6 @@
           <w:lang w:val="es-CR"/>
         </w:rPr>
       </w:pPr>
-      <w:r>
-        <w:rPr>
-          <w:lang w:val="es-CR"/>
-        </w:rPr>
-        <w:t>L</w:t>
-      </w:r>
-      <w:r>
-        <w:rPr>
-          <w:lang w:val="es-CR"/>
-        </w:rPr>
-        <w:t xml:space="preserve">a aplicación debe cumplir con los siguientes aspectos: </w:t>
-      </w:r>
     </w:p>
     <w:p>
       <w:pPr>
@@ -4910,15 +4896,167 @@
     </w:p>
     <w:p>
       <w:pPr>
-        <w:spacing w:after="304"/>
+        <w:pStyle w:val="Heading2"/>
         <w:ind w:left="-5"/>
         <w:rPr>
-          <w:lang w:val="es-CR"/>
-        </w:rPr>
-      </w:pPr>
+          <w:highlight w:val="yellow"/>
+          <w:lang w:val="es-CR"/>
+        </w:rPr>
+      </w:pPr>
+      <w:r>
+        <w:rPr>
+          <w:highlight w:val="yellow"/>
+          <w:lang w:val="es-CR"/>
+        </w:rPr>
+        <w:lastRenderedPageBreak/>
+        <w:t>S</w:t>
+      </w:r>
+      <w:r>
+        <w:rPr>
+          <w:highlight w:val="yellow"/>
+          <w:lang w:val="es-CR"/>
+        </w:rPr>
+        <w:t>itio Web de acceso público</w:t>
+      </w:r>
+      <w:r>
+        <w:rPr>
+          <w:highlight w:val="yellow"/>
+          <w:u w:val="none" w:color="000000"/>
+          <w:lang w:val="es-CR"/>
+        </w:rPr>
+        <w:t xml:space="preserve"> </w:t>
+      </w:r>
     </w:p>
     <w:p>
       <w:pPr>
+        <w:spacing w:after="186" w:line="356" w:lineRule="auto"/>
+        <w:ind w:left="-5"/>
+        <w:rPr>
+          <w:lang w:val="es-CR"/>
+        </w:rPr>
+      </w:pPr>
+      <w:r>
+        <w:rPr>
+          <w:highlight w:val="yellow"/>
+          <w:lang w:val="es-CR"/>
+        </w:rPr>
+        <w:t xml:space="preserve">Crear las páginas web que crea convenientes para promocionar e informar la temática de </w:t>
+      </w:r>
+      <w:proofErr w:type="gramStart"/>
+      <w:r>
+        <w:rPr>
+          <w:highlight w:val="yellow"/>
+          <w:lang w:val="es-CR"/>
+        </w:rPr>
+        <w:t>las eco-monedas</w:t>
+      </w:r>
+      <w:proofErr w:type="gramEnd"/>
+      <w:r>
+        <w:rPr>
+          <w:highlight w:val="yellow"/>
+          <w:lang w:val="es-CR"/>
+        </w:rPr>
+        <w:t xml:space="preserve"> y el Desarrollo Sostenible, estas son acceso para todos los usuarios.</w:t>
+      </w:r>
+      <w:bookmarkStart w:id="0" w:name="_GoBack"/>
+      <w:bookmarkEnd w:id="0"/>
+      <w:r>
+        <w:rPr>
+          <w:lang w:val="es-CR"/>
+        </w:rPr>
+        <w:t xml:space="preserve"> </w:t>
+      </w:r>
+    </w:p>
+    <w:p>
+      <w:pPr>
+        <w:pStyle w:val="Heading3"/>
+        <w:ind w:left="-5"/>
+        <w:rPr>
+          <w:lang w:val="es-CR"/>
+        </w:rPr>
+      </w:pPr>
+      <w:r>
+        <w:rPr>
+          <w:rFonts w:ascii="Wingdings" w:eastAsia="Wingdings" w:hAnsi="Wingdings" w:cs="Wingdings"/>
+          <w:b w:val="0"/>
+        </w:rPr>
+        <w:t></w:t>
+      </w:r>
+      <w:r>
+        <w:rPr>
+          <w:b w:val="0"/>
+          <w:lang w:val="es-CR"/>
+        </w:rPr>
+        <w:t xml:space="preserve"> </w:t>
+      </w:r>
+      <w:r>
+        <w:rPr>
+          <w:lang w:val="es-CR"/>
+        </w:rPr>
+        <w:t xml:space="preserve">Centros de Acopio </w:t>
+      </w:r>
+    </w:p>
+    <w:p>
+      <w:pPr>
+        <w:spacing w:line="356" w:lineRule="auto"/>
+        <w:ind w:left="-5"/>
+        <w:rPr>
+          <w:lang w:val="es-CR"/>
+        </w:rPr>
+      </w:pPr>
+      <w:r>
+        <w:rPr>
+          <w:lang w:val="es-CR"/>
+        </w:rPr>
+        <w:t xml:space="preserve">Mostrar de forma organizada y atrayente la información relevante de los centros de acopio registrados, para los usuarios en general. </w:t>
+      </w:r>
+    </w:p>
+    <w:p>
+      <w:pPr>
+        <w:pStyle w:val="Heading3"/>
+        <w:ind w:left="-5"/>
+        <w:rPr>
+          <w:lang w:val="es-CR"/>
+        </w:rPr>
+      </w:pPr>
+      <w:r>
+        <w:rPr>
+          <w:rFonts w:ascii="Wingdings" w:eastAsia="Wingdings" w:hAnsi="Wingdings" w:cs="Wingdings"/>
+          <w:b w:val="0"/>
+        </w:rPr>
+        <w:t></w:t>
+      </w:r>
+      <w:r>
+        <w:rPr>
+          <w:b w:val="0"/>
+          <w:lang w:val="es-CR"/>
+        </w:rPr>
+        <w:t xml:space="preserve"> </w:t>
+      </w:r>
+      <w:r>
+        <w:rPr>
+          <w:lang w:val="es-CR"/>
+        </w:rPr>
+        <w:t xml:space="preserve">Tipo de Materiales de Reciclaje </w:t>
+      </w:r>
+    </w:p>
+    <w:p>
+      <w:pPr>
+        <w:spacing w:line="356" w:lineRule="auto"/>
+        <w:ind w:left="-5"/>
+        <w:rPr>
+          <w:lang w:val="es-CR"/>
+        </w:rPr>
+      </w:pPr>
+      <w:r>
+        <w:rPr>
+          <w:lang w:val="es-CR"/>
+        </w:rPr>
+        <w:t xml:space="preserve">Mostrar de forma organizada y atrayente la información relevante incluyendo la imagen de los tipos de materiales de reciclaje registrados, para los usuarios en general. </w:t>
+      </w:r>
+    </w:p>
+    <w:p>
+      <w:pPr>
         <w:pStyle w:val="Heading2"/>
         <w:ind w:left="-5"/>
         <w:rPr>
@@ -4929,14 +5067,7 @@
         <w:rPr>
           <w:lang w:val="es-CR"/>
         </w:rPr>
-        <w:lastRenderedPageBreak/>
-        <w:t>S</w:t>
-      </w:r>
-      <w:r>
-        <w:rPr>
-          <w:lang w:val="es-CR"/>
-        </w:rPr>
-        <w:t>itio Web de acceso público</w:t>
+        <w:t>Sitio Web de acceso con credenciales</w:t>
       </w:r>
       <w:r>
         <w:rPr>
@@ -4958,21 +5089,7 @@
         <w:rPr>
           <w:lang w:val="es-CR"/>
         </w:rPr>
-        <w:t xml:space="preserve">Crear las páginas web que crea convenientes para promocionar e informar la temática de </w:t>
-      </w:r>
-      <w:proofErr w:type="gramStart"/>
-      <w:r>
-        <w:rPr>
-          <w:lang w:val="es-CR"/>
-        </w:rPr>
-        <w:t>las eco-monedas</w:t>
-      </w:r>
-      <w:proofErr w:type="gramEnd"/>
-      <w:r>
-        <w:rPr>
-          <w:lang w:val="es-CR"/>
-        </w:rPr>
-        <w:t xml:space="preserve"> y el Desarrollo Sostenible, estas son acceso para todos los usuarios. </w:t>
+        <w:t xml:space="preserve">Para poder ingresar a las siguientes opciones es necesario autenticación del usuario y autorizar a los respectivos tipos de recursos según el tipo de usuario. </w:t>
       </w:r>
     </w:p>
     <w:p>
@@ -5001,12 +5118,12 @@
         <w:rPr>
           <w:lang w:val="es-CR"/>
         </w:rPr>
-        <w:t xml:space="preserve">Centros de Acopio </w:t>
+        <w:t xml:space="preserve">Gestión de centros de acopio </w:t>
       </w:r>
     </w:p>
     <w:p>
       <w:pPr>
-        <w:spacing w:line="356" w:lineRule="auto"/>
+        <w:spacing w:after="266"/>
         <w:ind w:left="-5"/>
         <w:rPr>
           <w:lang w:val="es-CR"/>
@@ -5016,18 +5133,12 @@
         <w:rPr>
           <w:lang w:val="es-CR"/>
         </w:rPr>
-        <w:t>Mostrar de forma organizada y atrayente la información releva</w:t>
-      </w:r>
-      <w:r>
-        <w:rPr>
-          <w:lang w:val="es-CR"/>
-        </w:rPr>
-        <w:t xml:space="preserve">nte de los centros de acopio registrados, para los usuarios en general. </w:t>
+        <w:t xml:space="preserve">La aplicación debe proporcionar el mantenimiento para crear, modificar y deshabilitar un centro de acopio. </w:t>
       </w:r>
     </w:p>
     <w:p>
       <w:pPr>
-        <w:pStyle w:val="Heading3"/>
+        <w:spacing w:after="266"/>
         <w:ind w:left="-5"/>
         <w:rPr>
           <w:lang w:val="es-CR"/>
@@ -5035,144 +5146,13 @@
       </w:pPr>
       <w:r>
         <w:rPr>
-          <w:rFonts w:ascii="Wingdings" w:eastAsia="Wingdings" w:hAnsi="Wingdings" w:cs="Wingdings"/>
-          <w:b w:val="0"/>
-        </w:rPr>
-        <w:t></w:t>
-      </w:r>
-      <w:r>
-        <w:rPr>
-          <w:b w:val="0"/>
-          <w:lang w:val="es-CR"/>
-        </w:rPr>
-        <w:t xml:space="preserve"> </w:t>
-      </w:r>
-      <w:r>
-        <w:rPr>
-          <w:lang w:val="es-CR"/>
-        </w:rPr>
-        <w:t xml:space="preserve">Tipo de Materiales de Reciclaje </w:t>
+          <w:lang w:val="es-CR"/>
+        </w:rPr>
+        <w:t xml:space="preserve">Al deshabilitarlo no se pueden realizar transacciones relacionadas con esté. </w:t>
       </w:r>
     </w:p>
     <w:p>
       <w:pPr>
-        <w:spacing w:line="356" w:lineRule="auto"/>
-        <w:ind w:left="-5"/>
-        <w:rPr>
-          <w:lang w:val="es-CR"/>
-        </w:rPr>
-      </w:pPr>
-      <w:r>
-        <w:rPr>
-          <w:lang w:val="es-CR"/>
-        </w:rPr>
-        <w:t xml:space="preserve">Mostrar de forma organizada y atrayente la información relevante incluyendo la imagen de los tipos de materiales de reciclaje registrados, para los </w:t>
-      </w:r>
-      <w:r>
-        <w:rPr>
-          <w:lang w:val="es-CR"/>
-        </w:rPr>
-        <w:t xml:space="preserve">usuarios en general. </w:t>
-      </w:r>
-    </w:p>
-    <w:p>
-      <w:pPr>
-        <w:pStyle w:val="Heading2"/>
-        <w:ind w:left="-5"/>
-        <w:rPr>
-          <w:lang w:val="es-CR"/>
-        </w:rPr>
-      </w:pPr>
-      <w:r>
-        <w:rPr>
-          <w:lang w:val="es-CR"/>
-        </w:rPr>
-        <w:t>Sitio Web de acceso con credenciales</w:t>
-      </w:r>
-      <w:r>
-        <w:rPr>
-          <w:u w:val="none" w:color="000000"/>
-          <w:lang w:val="es-CR"/>
-        </w:rPr>
-        <w:t xml:space="preserve"> </w:t>
-      </w:r>
-    </w:p>
-    <w:p>
-      <w:pPr>
-        <w:spacing w:after="186" w:line="356" w:lineRule="auto"/>
-        <w:ind w:left="-5"/>
-        <w:rPr>
-          <w:lang w:val="es-CR"/>
-        </w:rPr>
-      </w:pPr>
-      <w:r>
-        <w:rPr>
-          <w:lang w:val="es-CR"/>
-        </w:rPr>
-        <w:t xml:space="preserve">Para poder ingresar a las siguientes opciones es necesario autenticación del usuario y autorizar a los respectivos tipos de recursos según el tipo de usuario. </w:t>
-      </w:r>
-    </w:p>
-    <w:p>
-      <w:pPr>
-        <w:pStyle w:val="Heading3"/>
-        <w:ind w:left="-5"/>
-        <w:rPr>
-          <w:lang w:val="es-CR"/>
-        </w:rPr>
-      </w:pPr>
-      <w:r>
-        <w:rPr>
-          <w:rFonts w:ascii="Wingdings" w:eastAsia="Wingdings" w:hAnsi="Wingdings" w:cs="Wingdings"/>
-          <w:b w:val="0"/>
-        </w:rPr>
-        <w:t></w:t>
-      </w:r>
-      <w:r>
-        <w:rPr>
-          <w:b w:val="0"/>
-          <w:lang w:val="es-CR"/>
-        </w:rPr>
-        <w:t xml:space="preserve"> </w:t>
-      </w:r>
-      <w:r>
-        <w:rPr>
-          <w:lang w:val="es-CR"/>
-        </w:rPr>
-        <w:t xml:space="preserve">Gestión de centros de acopio </w:t>
-      </w:r>
-    </w:p>
-    <w:p>
-      <w:pPr>
-        <w:spacing w:after="266"/>
-        <w:ind w:left="-5"/>
-        <w:rPr>
-          <w:lang w:val="es-CR"/>
-        </w:rPr>
-      </w:pPr>
-      <w:r>
-        <w:rPr>
-          <w:lang w:val="es-CR"/>
-        </w:rPr>
-        <w:t xml:space="preserve">La aplicación debe proporcionar el mantenimiento para crear, modificar y deshabilitar un centro de acopio. </w:t>
-      </w:r>
-    </w:p>
-    <w:p>
-      <w:pPr>
-        <w:spacing w:after="266"/>
-        <w:ind w:left="-5"/>
-        <w:rPr>
-          <w:lang w:val="es-CR"/>
-        </w:rPr>
-      </w:pPr>
-      <w:r>
-        <w:rPr>
-          <w:lang w:val="es-CR"/>
-        </w:rPr>
-        <w:t xml:space="preserve">Al deshabilitarlo no se pueden realizar transacciones relacionadas con esté. </w:t>
-      </w:r>
-    </w:p>
-    <w:p>
-      <w:pPr>
         <w:spacing w:after="287"/>
         <w:ind w:left="-5"/>
         <w:rPr>
@@ -5183,13 +5163,7 @@
         <w:rPr>
           <w:lang w:val="es-CR"/>
         </w:rPr>
-        <w:t>La información que se debe guardar como mínimo de cada centro de acopi</w:t>
-      </w:r>
-      <w:r>
-        <w:rPr>
-          <w:lang w:val="es-CR"/>
-        </w:rPr>
-        <w:t xml:space="preserve">o es: </w:t>
+        <w:t xml:space="preserve">La información que se debe guardar como mínimo de cada centro de acopio es: </w:t>
       </w:r>
     </w:p>
     <w:p>
@@ -5258,13 +5232,7 @@
         <w:rPr>
           <w:lang w:val="es-CR"/>
         </w:rPr>
-        <w:t>Presente un informe o reporte que presente una estadísticas de eco-monedas producidas por cada centro de acopio en un rango de fechas comprendidas entre una fecha inicial y final, del cual se presenta la sumato</w:t>
-      </w:r>
-      <w:r>
-        <w:rPr>
-          <w:lang w:val="es-CR"/>
-        </w:rPr>
-        <w:t xml:space="preserve">ria de </w:t>
+        <w:t xml:space="preserve">Presente un informe o reporte que presente una estadísticas de eco-monedas producidas por cada centro de acopio en un rango de fechas comprendidas entre una fecha inicial y final, del cual se presenta la sumatoria de </w:t>
       </w:r>
       <w:proofErr w:type="gramStart"/>
       <w:r>
@@ -5367,13 +5335,7 @@
           <w:highlight w:val="yellow"/>
         </w:rPr>
         <w:lastRenderedPageBreak/>
-        <w:t>Nomb</w:t>
-      </w:r>
-      <w:r>
-        <w:rPr>
-          <w:highlight w:val="yellow"/>
-        </w:rPr>
-        <w:t>re</w:t>
+        <w:t>Nombre</w:t>
       </w:r>
       <w:proofErr w:type="spellEnd"/>
       <w:r>
@@ -5485,13 +5447,7 @@
         <w:rPr>
           <w:lang w:val="es-CR"/>
         </w:rPr>
-        <w:t>Registro y actualización de la información del u</w:t>
-      </w:r>
-      <w:r>
-        <w:rPr>
-          <w:lang w:val="es-CR"/>
-        </w:rPr>
-        <w:t xml:space="preserve">suario, cumpliendo los siguientes aspectos según el tipo de usuario: </w:t>
+        <w:t xml:space="preserve">Registro y actualización de la información del usuario, cumpliendo los siguientes aspectos según el tipo de usuario: </w:t>
       </w:r>
     </w:p>
     <w:p>
@@ -5548,13 +5504,7 @@
         <w:rPr>
           <w:lang w:val="es-CR"/>
         </w:rPr>
-        <w:t>El usuari</w:t>
-      </w:r>
-      <w:r>
-        <w:rPr>
-          <w:lang w:val="es-CR"/>
-        </w:rPr>
-        <w:t xml:space="preserve">o administrador se encarga de la creación y actualización de la información de los usuarios administradores de los centros de acopio </w:t>
+        <w:t xml:space="preserve">El usuario administrador se encarga de la creación y actualización de la información de los usuarios administradores de los centros de acopio </w:t>
       </w:r>
     </w:p>
     <w:p>
@@ -5591,13 +5541,7 @@
         <w:rPr>
           <w:lang w:val="es-CR"/>
         </w:rPr>
-        <w:t>Usuario cliente: puede registrars</w:t>
-      </w:r>
-      <w:r>
-        <w:rPr>
-          <w:lang w:val="es-CR"/>
-        </w:rPr>
-        <w:t xml:space="preserve">e el mismo desde el sitio web de acceso público. </w:t>
+        <w:t xml:space="preserve">Usuario cliente: puede registrarse el mismo desde el sitio web de acceso público. </w:t>
       </w:r>
     </w:p>
     <w:p>
@@ -5716,6 +5660,7 @@
         </w:rPr>
         <w:t>Dirección</w:t>
       </w:r>
+      <w:proofErr w:type="spellEnd"/>
     </w:p>
     <w:p>
       <w:pPr>
@@ -5729,6 +5674,7 @@
           <w:highlight w:val="yellow"/>
         </w:rPr>
       </w:pPr>
+      <w:proofErr w:type="spellStart"/>
       <w:r>
         <w:rPr>
           <w:highlight w:val="yellow"/>
@@ -5828,13 +5774,7 @@
         <w:rPr>
           <w:lang w:val="es-CR"/>
         </w:rPr>
-        <w:t>Además,</w:t>
-      </w:r>
-      <w:r>
-        <w:rPr>
-          <w:lang w:val="es-CR"/>
-        </w:rPr>
-        <w:t xml:space="preserve"> por cada tipo de material se debe realizar el cálculo respectivo de eco-monedas correspondiente según el precio unitario especifico del material de reciclaje. </w:t>
+        <w:t xml:space="preserve">Además, por cada tipo de material se debe realizar el cálculo respectivo de eco-monedas correspondiente según el precio unitario especifico del material de reciclaje. </w:t>
       </w:r>
     </w:p>
     <w:p>
@@ -5878,13 +5818,7 @@
         <w:rPr>
           <w:lang w:val="es-CR"/>
         </w:rPr>
-        <w:t>Mantenimiento para registrar y actualizar la información de cada uno de los</w:t>
-      </w:r>
-      <w:r>
-        <w:rPr>
-          <w:lang w:val="es-CR"/>
-        </w:rPr>
-        <w:t xml:space="preserve"> cupones, los cuales corresponden a los productos o servicios por los cuales se pueden cambiar </w:t>
+        <w:t xml:space="preserve">Mantenimiento para registrar y actualizar la información de cada uno de los cupones, los cuales corresponden a los productos o servicios por los cuales se pueden cambiar </w:t>
       </w:r>
       <w:r>
         <w:rPr>
@@ -6027,13 +5961,7 @@
         <w:rPr>
           <w:lang w:val="es-CR"/>
         </w:rPr>
-        <w:t>Billeter</w:t>
-      </w:r>
-      <w:r>
-        <w:rPr>
-          <w:lang w:val="es-CR"/>
-        </w:rPr>
-        <w:t xml:space="preserve">a virtual </w:t>
+        <w:t xml:space="preserve">Billetera virtual </w:t>
       </w:r>
     </w:p>
     <w:p>
@@ -6105,14 +6033,7 @@
           <w:highlight w:val="yellow"/>
           <w:lang w:val="es-CR"/>
         </w:rPr>
-        <w:t>Total de eco-</w:t>
-      </w:r>
-      <w:r>
-        <w:rPr>
-          <w:highlight w:val="yellow"/>
-          <w:lang w:val="es-CR"/>
-        </w:rPr>
-        <w:t xml:space="preserve">monedas canjeadas por cupones </w:t>
+        <w:t xml:space="preserve">Total de eco-monedas canjeadas por cupones </w:t>
       </w:r>
     </w:p>
     <w:p>
@@ -6162,13 +6083,7 @@
         <w:rPr>
           <w:lang w:val="es-CR"/>
         </w:rPr>
-        <w:t>Deben poderse utilizar las eco-monedas para registrar cupones de canje que sean menores o iguales al total de eco-</w:t>
-      </w:r>
-      <w:r>
-        <w:rPr>
-          <w:lang w:val="es-CR"/>
-        </w:rPr>
-        <w:t xml:space="preserve">monedas disponibles, una vez registrado debe mostrar y ofrecer la descarga del cupón; y actualizar los totales de la billetera virtual. </w:t>
+        <w:t xml:space="preserve">Deben poderse utilizar las eco-monedas para registrar cupones de canje que sean menores o iguales al total de eco-monedas disponibles, una vez registrado debe mostrar y ofrecer la descarga del cupón; y actualizar los totales de la billetera virtual. </w:t>
       </w:r>
     </w:p>
     <w:p>
@@ -6238,13 +6153,7 @@
         <w:rPr>
           <w:lang w:val="es-CR"/>
         </w:rPr>
-        <w:t xml:space="preserve">La aplicación debe tener un diseño </w:t>
-      </w:r>
-      <w:r>
-        <w:rPr>
-          <w:lang w:val="es-CR"/>
-        </w:rPr>
-        <w:t xml:space="preserve">web organizado, atrayente y lógico relacionado con la temática solicitada.  </w:t>
+        <w:t xml:space="preserve">La aplicación debe tener un diseño web organizado, atrayente y lógico relacionado con la temática solicitada.  </w:t>
       </w:r>
     </w:p>
     <w:p>
@@ -6281,13 +6190,7 @@
         <w:rPr>
           <w:lang w:val="es-CR"/>
         </w:rPr>
-        <w:t>Los puntos extras que se explican a continuación, conllevan investigación y deben funcionar en su totalidad y con los aspectos solicitados para otorgar el valor dado</w:t>
-      </w:r>
-      <w:r>
-        <w:rPr>
-          <w:lang w:val="es-CR"/>
-        </w:rPr>
-        <w:t xml:space="preserve">. Además es necesario que implementen y prueben todas las opciones necesarias para que puedan presentarlo como se indica. </w:t>
+        <w:t xml:space="preserve">Los puntos extras que se explican a continuación, conllevan investigación y deben funcionar en su totalidad y con los aspectos solicitados para otorgar el valor dado. Además es necesario que implementen y prueben todas las opciones necesarias para que puedan presentarlo como se indica. </w:t>
       </w:r>
     </w:p>
     <w:p>
@@ -6331,13 +6234,7 @@
         <w:rPr>
           <w:lang w:val="es-CR"/>
         </w:rPr>
-        <w:t>La aplicación implementa algún tipo de diseño o funcionalidad que facilite la labor del usuario, que no e</w:t>
-      </w:r>
-      <w:r>
-        <w:rPr>
-          <w:lang w:val="es-CR"/>
-        </w:rPr>
-        <w:t xml:space="preserve">sté contemplado como una funcionalidad requerida de la aplicación. </w:t>
+        <w:t xml:space="preserve">La aplicación implementa algún tipo de diseño o funcionalidad que facilite la labor del usuario, que no esté contemplado como una funcionalidad requerida de la aplicación. </w:t>
       </w:r>
       <w:r>
         <w:rPr>
@@ -6436,13 +6333,7 @@
         <w:rPr>
           <w:lang w:val="es-CR"/>
         </w:rPr>
-        <w:t>Se</w:t>
-      </w:r>
-      <w:r>
-        <w:rPr>
-          <w:lang w:val="es-CR"/>
-        </w:rPr>
-        <w:t xml:space="preserve">rvidor </w:t>
+        <w:t xml:space="preserve">Servidor </w:t>
       </w:r>
     </w:p>
     <w:p>
@@ -6602,14 +6493,7 @@
           <w:highlight w:val="yellow"/>
           <w:lang w:val="es-CR"/>
         </w:rPr>
-        <w:t>La interfaz con el usuario debe ser amigable y permitir que éste digite únicamente lo necesario, que sea fácil y lógica de util</w:t>
-      </w:r>
-      <w:r>
-        <w:rPr>
-          <w:highlight w:val="yellow"/>
-          <w:lang w:val="es-CR"/>
-        </w:rPr>
-        <w:t xml:space="preserve">izar. </w:t>
+        <w:t xml:space="preserve">La interfaz con el usuario debe ser amigable y permitir que éste digite únicamente lo necesario, que sea fácil y lógica de utilizar. </w:t>
       </w:r>
     </w:p>
     <w:p>
@@ -6651,14 +6535,7 @@
           <w:highlight w:val="yellow"/>
           <w:lang w:val="es-CR"/>
         </w:rPr>
-        <w:t>Si su proyecto está incompleto deberá presentar un documento indicando las partes que es</w:t>
-      </w:r>
-      <w:r>
-        <w:rPr>
-          <w:highlight w:val="yellow"/>
-          <w:lang w:val="es-CR"/>
-        </w:rPr>
-        <w:t xml:space="preserve">tán completas y cómo se puede ejecutar sin fallos, si no presenta la carta y se detecta que su proyecto está incompleto, automáticamente perderá todos los puntos del proyecto. </w:t>
+        <w:t xml:space="preserve">Si su proyecto está incompleto deberá presentar un documento indicando las partes que están completas y cómo se puede ejecutar sin fallos, si no presenta la carta y se detecta que su proyecto está incompleto, automáticamente perderá todos los puntos del proyecto. </w:t>
       </w:r>
     </w:p>
     <w:p>
@@ -6679,14 +6556,7 @@
           <w:highlight w:val="yellow"/>
           <w:lang w:val="es-CR"/>
         </w:rPr>
-        <w:t>Debe realizar una presentación de su aplicación en ejecución para lo cual tendr</w:t>
-      </w:r>
-      <w:r>
-        <w:rPr>
-          <w:highlight w:val="yellow"/>
-          <w:lang w:val="es-CR"/>
-        </w:rPr>
-        <w:t xml:space="preserve">á únicamente 20 minutos, en ese tiempo debe de poder ejecutar completamente toda la aplicación, por lo cual debe traer información precargada para evitar inconvenientes. </w:t>
+        <w:t xml:space="preserve">Debe realizar una presentación de su aplicación en ejecución para lo cual tendrá únicamente 20 minutos, en ese tiempo debe de poder ejecutar completamente toda la aplicación, por lo cual debe traer información precargada para evitar inconvenientes. </w:t>
       </w:r>
     </w:p>
     <w:p>
@@ -6707,14 +6577,7 @@
           <w:highlight w:val="yellow"/>
           <w:lang w:val="es-CR"/>
         </w:rPr>
-        <w:t>Si la persona o equipo de trabajo no logra defender correctamente el proyecto, la not</w:t>
-      </w:r>
-      <w:r>
-        <w:rPr>
-          <w:highlight w:val="yellow"/>
-          <w:lang w:val="es-CR"/>
-        </w:rPr>
-        <w:t xml:space="preserve">a queda a criterio del profesor. </w:t>
+        <w:t xml:space="preserve">Si la persona o equipo de trabajo no logra defender correctamente el proyecto, la nota queda a criterio del profesor. </w:t>
       </w:r>
     </w:p>
     <w:p>
@@ -6756,14 +6619,7 @@
           <w:highlight w:val="yellow"/>
           <w:lang w:val="es-CR"/>
         </w:rPr>
-        <w:t>Cualquier intento de copia o fraude será presentado ante la coordinación de la carrera para que tome las acciones correspon</w:t>
-      </w:r>
-      <w:r>
-        <w:rPr>
-          <w:highlight w:val="yellow"/>
-          <w:lang w:val="es-CR"/>
-        </w:rPr>
-        <w:t xml:space="preserve">dientes </w:t>
+        <w:t xml:space="preserve">Cualquier intento de copia o fraude será presentado ante la coordinación de la carrera para que tome las acciones correspondientes </w:t>
       </w:r>
     </w:p>
     <w:p>
@@ -6792,8 +6648,6 @@
           <w:lang w:val="es-CR"/>
         </w:rPr>
       </w:pPr>
-      <w:bookmarkStart w:id="0" w:name="_GoBack"/>
-      <w:bookmarkEnd w:id="0"/>
     </w:p>
     <w:p>
       <w:pPr>
@@ -6848,7 +6702,6 @@
         <w:tblCellMar>
           <w:top w:w="6" w:type="dxa"/>
           <w:left w:w="107" w:type="dxa"/>
-          <w:bottom w:w="0" w:type="dxa"/>
           <w:right w:w="93" w:type="dxa"/>
         </w:tblCellMar>
         <w:tblLook w:val="04A0" w:firstRow="1" w:lastRow="0" w:firstColumn="1" w:lastColumn="0" w:noHBand="0" w:noVBand="1"/>
@@ -6886,15 +6739,7 @@
                 <w:sz w:val="20"/>
               </w:rPr>
               <w:lastRenderedPageBreak/>
-              <w:t>Í</w:t>
-            </w:r>
-            <w:r>
-              <w:rPr>
-                <w:b/>
-                <w:color w:val="FFFFFF"/>
-                <w:sz w:val="20"/>
-              </w:rPr>
-              <w:t>tem</w:t>
+              <w:t>Ítem</w:t>
             </w:r>
             <w:proofErr w:type="spellEnd"/>
             <w:r>
@@ -8294,13 +8139,7 @@
               <w:rPr>
                 <w:sz w:val="20"/>
               </w:rPr>
-              <w:t xml:space="preserve"> de eco</w:t>
-            </w:r>
-            <w:r>
-              <w:rPr>
-                <w:sz w:val="20"/>
-              </w:rPr>
-              <w:t>-</w:t>
+              <w:t xml:space="preserve"> de eco-</w:t>
             </w:r>
             <w:proofErr w:type="spellStart"/>
             <w:r>
@@ -9641,15 +9480,7 @@
         <w:sz w:val="20"/>
         <w:lang w:val="es-CR"/>
       </w:rPr>
-      <w:t xml:space="preserve">Carrera Ingeniería del Software </w:t>
-    </w:r>
-    <w:r>
-      <w:rPr>
-        <w:b/>
-        <w:sz w:val="20"/>
-        <w:lang w:val="es-CR"/>
-      </w:rPr>
-      <w:t xml:space="preserve">– Sede Central </w:t>
+      <w:t xml:space="preserve">Carrera Ingeniería del Software – Sede Central </w:t>
     </w:r>
   </w:p>
   <w:p>

</xml_diff>

<commit_message>
user change password policies and myprofile visualization
</commit_message>
<xml_diff>
--- a/proyectoCurso/Documentation/Proyecto Final.docx
+++ b/proyectoCurso/Documentation/Proyecto Final.docx
@@ -5504,11 +5504,13 @@
         <w:spacing w:after="84"/>
         <w:ind w:hanging="360"/>
         <w:rPr>
-          <w:lang w:val="es-CR"/>
-        </w:rPr>
-      </w:pPr>
-      <w:r>
-        <w:rPr>
+          <w:highlight w:val="yellow"/>
+          <w:lang w:val="es-CR"/>
+        </w:rPr>
+      </w:pPr>
+      <w:r>
+        <w:rPr>
+          <w:highlight w:val="yellow"/>
           <w:lang w:val="es-CR"/>
         </w:rPr>
         <w:t xml:space="preserve">Para todos los usuarios, el usuario debe poder cambiar su contraseña respectiva. </w:t>
@@ -5523,11 +5525,13 @@
         <w:spacing w:after="87"/>
         <w:ind w:hanging="360"/>
         <w:rPr>
-          <w:lang w:val="es-CR"/>
-        </w:rPr>
-      </w:pPr>
-      <w:r>
-        <w:rPr>
+          <w:highlight w:val="yellow"/>
+          <w:lang w:val="es-CR"/>
+        </w:rPr>
+      </w:pPr>
+      <w:r>
+        <w:rPr>
+          <w:highlight w:val="yellow"/>
           <w:lang w:val="es-CR"/>
         </w:rPr>
         <w:t xml:space="preserve">Solo el usuario al que le pertenece la cuenta, debe poder cambiar o actualizar la contraseña. </w:t>
@@ -5542,11 +5546,13 @@
         <w:spacing w:after="8" w:line="365" w:lineRule="auto"/>
         <w:ind w:hanging="360"/>
         <w:rPr>
-          <w:lang w:val="es-CR"/>
-        </w:rPr>
-      </w:pPr>
-      <w:r>
-        <w:rPr>
+          <w:highlight w:val="yellow"/>
+          <w:lang w:val="es-CR"/>
+        </w:rPr>
+      </w:pPr>
+      <w:r>
+        <w:rPr>
+          <w:highlight w:val="yellow"/>
           <w:lang w:val="es-CR"/>
         </w:rPr>
         <w:t xml:space="preserve">El usuario administrador se encarga de la creación y actualización de la información de los usuarios administradores de los centros de acopio </w:t>
@@ -5584,8 +5590,6 @@
           <w:lang w:val="es-CR"/>
         </w:rPr>
       </w:pPr>
-      <w:bookmarkStart w:id="0" w:name="_GoBack"/>
-      <w:bookmarkEnd w:id="0"/>
       <w:r>
         <w:rPr>
           <w:lang w:val="es-CR"/>
@@ -5756,6 +5760,7 @@
         </w:rPr>
         <w:t xml:space="preserve"> </w:t>
       </w:r>
+      <w:bookmarkStart w:id="0" w:name="_GoBack"/>
       <w:proofErr w:type="spellStart"/>
       <w:r>
         <w:t>Canjear</w:t>
@@ -5796,6 +5801,7 @@
         <w:t xml:space="preserve">Registro de la cantidad y tipo de materiales reciclables que se reciben, este canje debe pertenecer a un cliente y centro de acopio en específico. </w:t>
       </w:r>
     </w:p>
+    <w:bookmarkEnd w:id="0"/>
     <w:p>
       <w:pPr>
         <w:spacing w:after="268"/>

</xml_diff>

<commit_message>
+ report + view for wallet_detail addition
</commit_message>
<xml_diff>
--- a/proyectoCurso/Documentation/Proyecto Final.docx
+++ b/proyectoCurso/Documentation/Proyecto Final.docx
@@ -5349,6 +5349,7 @@
       </w:pPr>
       <w:r>
         <w:rPr>
+          <w:shd w:val="clear" w:color="auto" w:fill="FFFF00"/>
           <w:lang w:val="es-CR"/>
         </w:rPr>
         <w:t xml:space="preserve">Presente un informe o reporte que presente </w:t>
@@ -5356,6 +5357,7 @@
       <w:proofErr w:type="gramStart"/>
       <w:r>
         <w:rPr>
+          <w:shd w:val="clear" w:color="auto" w:fill="FFFF00"/>
           <w:lang w:val="es-CR"/>
         </w:rPr>
         <w:t>una estadísticas</w:t>
@@ -5363,9 +5365,22 @@
       <w:proofErr w:type="gramEnd"/>
       <w:r>
         <w:rPr>
-          <w:lang w:val="es-CR"/>
-        </w:rPr>
-        <w:t xml:space="preserve"> de eco-monedas producidas por cada centro de acopio en un rango de fechas comprendidas entre una fecha inicial y final, del cual se presenta la sumatoria de todas las eco-monedas canjeadas en todos los centros de acopio. </w:t>
+          <w:shd w:val="clear" w:color="auto" w:fill="FFFF00"/>
+          <w:lang w:val="es-CR"/>
+        </w:rPr>
+        <w:t xml:space="preserve"> de eco-monedas producidas por cada centro de acopio en un rango de fechas comprendidas entre una fecha inicial y final, del cual se presenta la sumatoria de todas las eco-monedas canjeadas en todos los centros de acopio.</w:t>
+      </w:r>
+      <w:r>
+        <w:rPr>
+          <w:lang w:val="es-CR"/>
+        </w:rPr>
+        <w:t xml:space="preserve"> </w:t>
+      </w:r>
+      <w:r>
+        <w:rPr>
+          <w:lang w:val="es-CR"/>
+        </w:rPr>
+        <w:t xml:space="preserve"> //TODO CAMBIARFECHASDELREPORTEYAQUESTANQUEMADASENELCODIGO</w:t>
       </w:r>
     </w:p>
     <w:p>
@@ -5908,16 +5923,10 @@
         <w:rPr>
           <w:lang w:val="es-CR"/>
         </w:rPr>
-        <w:t>Registro de la cantidad y tipo de materiales reciclables que se reciben</w:t>
+        <w:t xml:space="preserve">Registro de la cantidad y tipo de materiales reciclables que se reciben, este canje debe pertenecer a un cliente y centro de acopio en específico. </w:t>
       </w:r>
       <w:bookmarkStart w:id="0" w:name="_GoBack"/>
       <w:bookmarkEnd w:id="0"/>
-      <w:r>
-        <w:rPr>
-          <w:lang w:val="es-CR"/>
-        </w:rPr>
-        <w:t xml:space="preserve">, este canje debe pertenecer a un cliente y centro de acopio en específico. </w:t>
-      </w:r>
     </w:p>
     <w:p>
       <w:pPr>

</xml_diff>

<commit_message>
bug fix and cashier role 0.1
</commit_message>
<xml_diff>
--- a/proyectoCurso/Documentation/Proyecto Final.docx
+++ b/proyectoCurso/Documentation/Proyecto Final.docx
@@ -203,23 +203,7 @@
                                   <w:color w:val="FFFFFF"/>
                                   <w:sz w:val="28"/>
                                 </w:rPr>
-                                <w:t xml:space="preserve">II </w:t>
-                              </w:r>
-                              <w:proofErr w:type="spellStart"/>
-                              <w:r>
-                                <w:rPr>
-                                  <w:color w:val="FFFFFF"/>
-                                  <w:sz w:val="28"/>
-                                </w:rPr>
-                                <w:t>Cuatrimestre</w:t>
-                              </w:r>
-                              <w:proofErr w:type="spellEnd"/>
-                              <w:r>
-                                <w:rPr>
-                                  <w:color w:val="FFFFFF"/>
-                                  <w:sz w:val="28"/>
-                                </w:rPr>
-                                <w:t xml:space="preserve"> 2018</w:t>
+                                <w:t>II Cuatrimestre 2018</w:t>
                               </w:r>
                             </w:p>
                           </w:txbxContent>
@@ -4007,23 +3991,7 @@
                             <w:color w:val="FFFFFF"/>
                             <w:sz w:val="28"/>
                           </w:rPr>
-                          <w:t xml:space="preserve">II </w:t>
-                        </w:r>
-                        <w:proofErr w:type="spellStart"/>
-                        <w:r>
-                          <w:rPr>
-                            <w:color w:val="FFFFFF"/>
-                            <w:sz w:val="28"/>
-                          </w:rPr>
-                          <w:t>Cuatrimestre</w:t>
-                        </w:r>
-                        <w:proofErr w:type="spellEnd"/>
-                        <w:r>
-                          <w:rPr>
-                            <w:color w:val="FFFFFF"/>
-                            <w:sz w:val="28"/>
-                          </w:rPr>
-                          <w:t xml:space="preserve"> 2018</w:t>
+                          <w:t>II Cuatrimestre 2018</w:t>
                         </w:r>
                       </w:p>
                     </w:txbxContent>
@@ -6349,8 +6317,6 @@
         </w:rPr>
         <w:t>Deben poderse utilizar las eco-monedas para registrar cupones de canje que sean menores o iguales al total de eco-monedas disponibles, una vez registrado debe mostrar y ofrecer la descarga del cupón; y actualizar los totales de la billetera virtual.</w:t>
       </w:r>
-      <w:bookmarkStart w:id="0" w:name="_GoBack"/>
-      <w:bookmarkEnd w:id="0"/>
       <w:r>
         <w:rPr>
           <w:lang w:val="es-CR"/>
@@ -6528,6 +6494,7 @@
           <w:lang w:val="es-CR"/>
         </w:rPr>
       </w:pPr>
+      <w:bookmarkStart w:id="0" w:name="_GoBack"/>
       <w:r>
         <w:rPr>
           <w:lang w:val="es-CR"/>
@@ -6548,6 +6515,7 @@
         <w:t xml:space="preserve"> </w:t>
       </w:r>
     </w:p>
+    <w:bookmarkEnd w:id="0"/>
     <w:p>
       <w:pPr>
         <w:pStyle w:val="Heading3"/>
@@ -7067,14 +7035,14 @@
               <w:spacing w:after="0"/>
               <w:ind w:left="0" w:firstLine="0"/>
               <w:rPr>
-                <w:highlight w:val="yellow"/>
+                <w:highlight w:val="darkGreen"/>
                 <w:lang w:val="es-CR"/>
               </w:rPr>
             </w:pPr>
             <w:r>
               <w:rPr>
                 <w:sz w:val="20"/>
-                <w:highlight w:val="yellow"/>
+                <w:highlight w:val="darkGreen"/>
                 <w:lang w:val="es-CR"/>
               </w:rPr>
               <w:t xml:space="preserve">Sitio Web de acceso público para promocionar e informar la temática de las eco-monedas y el Desarrollo </w:t>
@@ -7085,14 +7053,14 @@
               <w:spacing w:after="0"/>
               <w:ind w:left="0" w:firstLine="0"/>
               <w:rPr>
-                <w:highlight w:val="yellow"/>
+                <w:highlight w:val="darkGreen"/>
               </w:rPr>
             </w:pPr>
             <w:proofErr w:type="spellStart"/>
             <w:r>
               <w:rPr>
                 <w:sz w:val="20"/>
-                <w:highlight w:val="yellow"/>
+                <w:highlight w:val="darkGreen"/>
               </w:rPr>
               <w:t>Sostenible</w:t>
             </w:r>
@@ -7100,7 +7068,7 @@
             <w:r>
               <w:rPr>
                 <w:sz w:val="20"/>
-                <w:highlight w:val="yellow"/>
+                <w:highlight w:val="darkGreen"/>
               </w:rPr>
               <w:t xml:space="preserve"> </w:t>
             </w:r>
@@ -7123,13 +7091,13 @@
               <w:ind w:left="0" w:right="12" w:firstLine="0"/>
               <w:jc w:val="center"/>
               <w:rPr>
-                <w:highlight w:val="yellow"/>
+                <w:highlight w:val="darkGreen"/>
               </w:rPr>
             </w:pPr>
             <w:r>
               <w:rPr>
                 <w:sz w:val="20"/>
-                <w:highlight w:val="yellow"/>
+                <w:highlight w:val="darkGreen"/>
               </w:rPr>
               <w:t xml:space="preserve">3 </w:t>
             </w:r>
@@ -7155,14 +7123,14 @@
               <w:spacing w:after="0"/>
               <w:ind w:left="0" w:firstLine="0"/>
               <w:rPr>
-                <w:highlight w:val="yellow"/>
+                <w:highlight w:val="darkGreen"/>
                 <w:lang w:val="es-CR"/>
               </w:rPr>
             </w:pPr>
             <w:r>
               <w:rPr>
                 <w:sz w:val="20"/>
-                <w:highlight w:val="yellow"/>
+                <w:highlight w:val="darkGreen"/>
                 <w:lang w:val="es-CR"/>
               </w:rPr>
               <w:t xml:space="preserve">Mostrar la información de los centros de acopio  </w:t>
@@ -7185,13 +7153,13 @@
               <w:ind w:left="0" w:right="12" w:firstLine="0"/>
               <w:jc w:val="center"/>
               <w:rPr>
-                <w:highlight w:val="yellow"/>
+                <w:highlight w:val="darkGreen"/>
               </w:rPr>
             </w:pPr>
             <w:r>
               <w:rPr>
                 <w:sz w:val="20"/>
-                <w:highlight w:val="yellow"/>
+                <w:highlight w:val="darkGreen"/>
               </w:rPr>
               <w:t xml:space="preserve">4 </w:t>
             </w:r>
@@ -7218,14 +7186,14 @@
               <w:spacing w:after="0"/>
               <w:ind w:left="0" w:firstLine="0"/>
               <w:rPr>
-                <w:highlight w:val="yellow"/>
+                <w:highlight w:val="darkGreen"/>
                 <w:lang w:val="es-CR"/>
               </w:rPr>
             </w:pPr>
             <w:r>
               <w:rPr>
                 <w:sz w:val="20"/>
-                <w:highlight w:val="yellow"/>
+                <w:highlight w:val="darkGreen"/>
                 <w:lang w:val="es-CR"/>
               </w:rPr>
               <w:t xml:space="preserve">Mostrar la información de los tipos de materiales de reciclaje </w:t>
@@ -7249,13 +7217,13 @@
               <w:ind w:left="0" w:right="12" w:firstLine="0"/>
               <w:jc w:val="center"/>
               <w:rPr>
-                <w:highlight w:val="yellow"/>
+                <w:highlight w:val="darkGreen"/>
               </w:rPr>
             </w:pPr>
             <w:r>
               <w:rPr>
                 <w:sz w:val="20"/>
-                <w:highlight w:val="yellow"/>
+                <w:highlight w:val="darkGreen"/>
               </w:rPr>
               <w:t xml:space="preserve">5 </w:t>
             </w:r>
@@ -7281,14 +7249,14 @@
               <w:spacing w:after="0"/>
               <w:ind w:left="0" w:firstLine="0"/>
               <w:rPr>
-                <w:highlight w:val="yellow"/>
+                <w:highlight w:val="darkGreen"/>
                 <w:lang w:val="es-CR"/>
               </w:rPr>
             </w:pPr>
             <w:r>
               <w:rPr>
                 <w:sz w:val="20"/>
-                <w:highlight w:val="yellow"/>
+                <w:highlight w:val="darkGreen"/>
                 <w:lang w:val="es-CR"/>
               </w:rPr>
               <w:t xml:space="preserve">Gestionar la autenticación del usuario y autorizar a los respectivos tipos de recursos según el tipo de usuario. </w:t>
@@ -7311,13 +7279,13 @@
               <w:ind w:left="0" w:right="12" w:firstLine="0"/>
               <w:jc w:val="center"/>
               <w:rPr>
-                <w:highlight w:val="yellow"/>
+                <w:highlight w:val="darkGreen"/>
               </w:rPr>
             </w:pPr>
             <w:r>
               <w:rPr>
                 <w:sz w:val="20"/>
-                <w:highlight w:val="yellow"/>
+                <w:highlight w:val="darkGreen"/>
               </w:rPr>
               <w:t xml:space="preserve">5 </w:t>
             </w:r>
@@ -7344,7 +7312,7 @@
               <w:spacing w:after="0"/>
               <w:ind w:left="0" w:firstLine="0"/>
               <w:rPr>
-                <w:highlight w:val="yellow"/>
+                <w:highlight w:val="darkGreen"/>
                 <w:lang w:val="es-CR"/>
               </w:rPr>
             </w:pPr>
@@ -7352,7 +7320,7 @@
               <w:rPr>
                 <w:b/>
                 <w:sz w:val="20"/>
-                <w:highlight w:val="yellow"/>
+                <w:highlight w:val="darkGreen"/>
                 <w:lang w:val="es-CR"/>
               </w:rPr>
               <w:t xml:space="preserve">Gestión de centros de acopio completo </w:t>
@@ -7376,13 +7344,13 @@
               <w:ind w:left="0" w:right="12" w:firstLine="0"/>
               <w:jc w:val="center"/>
               <w:rPr>
-                <w:highlight w:val="yellow"/>
+                <w:highlight w:val="darkGreen"/>
               </w:rPr>
             </w:pPr>
             <w:r>
               <w:rPr>
                 <w:sz w:val="20"/>
-                <w:highlight w:val="yellow"/>
+                <w:highlight w:val="darkGreen"/>
               </w:rPr>
               <w:t xml:space="preserve">3 </w:t>
             </w:r>
@@ -7408,14 +7376,14 @@
               <w:spacing w:after="0"/>
               <w:ind w:left="0" w:firstLine="0"/>
               <w:rPr>
-                <w:highlight w:val="yellow"/>
+                <w:highlight w:val="darkGreen"/>
               </w:rPr>
             </w:pPr>
             <w:proofErr w:type="spellStart"/>
             <w:r>
               <w:rPr>
                 <w:sz w:val="20"/>
-                <w:highlight w:val="yellow"/>
+                <w:highlight w:val="darkGreen"/>
               </w:rPr>
               <w:t>Crear</w:t>
             </w:r>
@@ -7423,7 +7391,7 @@
             <w:r>
               <w:rPr>
                 <w:sz w:val="20"/>
-                <w:highlight w:val="yellow"/>
+                <w:highlight w:val="darkGreen"/>
               </w:rPr>
               <w:t xml:space="preserve"> </w:t>
             </w:r>
@@ -7445,13 +7413,13 @@
               <w:ind w:left="0" w:right="12" w:firstLine="0"/>
               <w:jc w:val="center"/>
               <w:rPr>
-                <w:highlight w:val="yellow"/>
+                <w:highlight w:val="darkGreen"/>
               </w:rPr>
             </w:pPr>
             <w:r>
               <w:rPr>
                 <w:sz w:val="20"/>
-                <w:highlight w:val="yellow"/>
+                <w:highlight w:val="darkGreen"/>
               </w:rPr>
               <w:t xml:space="preserve">2 </w:t>
             </w:r>
@@ -7478,14 +7446,14 @@
               <w:spacing w:after="0"/>
               <w:ind w:left="0" w:firstLine="0"/>
               <w:rPr>
-                <w:highlight w:val="yellow"/>
+                <w:highlight w:val="darkGreen"/>
               </w:rPr>
             </w:pPr>
             <w:proofErr w:type="spellStart"/>
             <w:r>
               <w:rPr>
                 <w:sz w:val="20"/>
-                <w:highlight w:val="yellow"/>
+                <w:highlight w:val="darkGreen"/>
               </w:rPr>
               <w:t>Modificar</w:t>
             </w:r>
@@ -7493,7 +7461,7 @@
             <w:r>
               <w:rPr>
                 <w:sz w:val="20"/>
-                <w:highlight w:val="yellow"/>
+                <w:highlight w:val="darkGreen"/>
               </w:rPr>
               <w:t xml:space="preserve"> </w:t>
             </w:r>
@@ -7516,13 +7484,13 @@
               <w:ind w:left="0" w:right="12" w:firstLine="0"/>
               <w:jc w:val="center"/>
               <w:rPr>
-                <w:highlight w:val="yellow"/>
+                <w:highlight w:val="darkGreen"/>
               </w:rPr>
             </w:pPr>
             <w:r>
               <w:rPr>
                 <w:sz w:val="20"/>
-                <w:highlight w:val="yellow"/>
+                <w:highlight w:val="darkGreen"/>
               </w:rPr>
               <w:t xml:space="preserve">2 </w:t>
             </w:r>
@@ -7548,14 +7516,14 @@
               <w:spacing w:after="0"/>
               <w:ind w:left="0" w:firstLine="0"/>
               <w:rPr>
-                <w:highlight w:val="yellow"/>
+                <w:highlight w:val="darkGreen"/>
               </w:rPr>
             </w:pPr>
             <w:proofErr w:type="spellStart"/>
             <w:r>
               <w:rPr>
                 <w:sz w:val="20"/>
-                <w:highlight w:val="yellow"/>
+                <w:highlight w:val="darkGreen"/>
               </w:rPr>
               <w:t>Deshabilitar</w:t>
             </w:r>
@@ -7563,7 +7531,7 @@
             <w:r>
               <w:rPr>
                 <w:sz w:val="20"/>
-                <w:highlight w:val="yellow"/>
+                <w:highlight w:val="darkGreen"/>
               </w:rPr>
               <w:t xml:space="preserve"> </w:t>
             </w:r>
@@ -7585,13 +7553,13 @@
               <w:ind w:left="0" w:right="12" w:firstLine="0"/>
               <w:jc w:val="center"/>
               <w:rPr>
-                <w:highlight w:val="yellow"/>
+                <w:highlight w:val="darkGreen"/>
               </w:rPr>
             </w:pPr>
             <w:r>
               <w:rPr>
                 <w:sz w:val="20"/>
-                <w:highlight w:val="yellow"/>
+                <w:highlight w:val="darkGreen"/>
               </w:rPr>
               <w:t xml:space="preserve">2 </w:t>
             </w:r>
@@ -7618,14 +7586,14 @@
               <w:spacing w:after="0"/>
               <w:ind w:left="0" w:firstLine="0"/>
               <w:rPr>
-                <w:highlight w:val="yellow"/>
+                <w:highlight w:val="darkGreen"/>
                 <w:lang w:val="es-CR"/>
               </w:rPr>
             </w:pPr>
             <w:r>
               <w:rPr>
                 <w:sz w:val="20"/>
-                <w:highlight w:val="yellow"/>
+                <w:highlight w:val="darkGreen"/>
                 <w:lang w:val="es-CR"/>
               </w:rPr>
               <w:t xml:space="preserve">Al deshabilitarlo no se pueden realizar transacciones relacionadas con esté. </w:t>
@@ -7649,13 +7617,13 @@
               <w:ind w:left="0" w:right="12" w:firstLine="0"/>
               <w:jc w:val="center"/>
               <w:rPr>
-                <w:highlight w:val="yellow"/>
+                <w:highlight w:val="darkGreen"/>
               </w:rPr>
             </w:pPr>
             <w:r>
               <w:rPr>
                 <w:sz w:val="20"/>
-                <w:highlight w:val="yellow"/>
+                <w:highlight w:val="darkGreen"/>
               </w:rPr>
               <w:t xml:space="preserve">2 </w:t>
             </w:r>
@@ -7681,12 +7649,14 @@
               <w:spacing w:after="0"/>
               <w:ind w:left="0" w:firstLine="0"/>
               <w:rPr>
+                <w:highlight w:val="darkGreen"/>
                 <w:lang w:val="es-CR"/>
               </w:rPr>
             </w:pPr>
             <w:r>
               <w:rPr>
                 <w:sz w:val="20"/>
+                <w:highlight w:val="darkGreen"/>
                 <w:lang w:val="es-CR"/>
               </w:rPr>
               <w:t xml:space="preserve">Reporte que presente una estadísticas de eco-monedas por cada centro de acopio en un rango de fechas </w:t>
@@ -7708,10 +7678,14 @@
               <w:spacing w:after="0"/>
               <w:ind w:left="0" w:right="12" w:firstLine="0"/>
               <w:jc w:val="center"/>
+              <w:rPr>
+                <w:highlight w:val="darkGreen"/>
+              </w:rPr>
             </w:pPr>
             <w:r>
               <w:rPr>
                 <w:sz w:val="20"/>
+                <w:highlight w:val="darkGreen"/>
               </w:rPr>
               <w:t xml:space="preserve">4 </w:t>
             </w:r>
@@ -7738,7 +7712,7 @@
               <w:spacing w:after="0"/>
               <w:ind w:left="0" w:firstLine="0"/>
               <w:rPr>
-                <w:highlight w:val="yellow"/>
+                <w:highlight w:val="darkGreen"/>
                 <w:lang w:val="es-CR"/>
               </w:rPr>
             </w:pPr>
@@ -7746,7 +7720,7 @@
               <w:rPr>
                 <w:b/>
                 <w:sz w:val="20"/>
-                <w:highlight w:val="yellow"/>
+                <w:highlight w:val="darkGreen"/>
                 <w:lang w:val="es-CR"/>
               </w:rPr>
               <w:t xml:space="preserve">Gestión de los tipos de materiales reciclables </w:t>
@@ -7770,13 +7744,13 @@
               <w:ind w:left="0" w:right="12" w:firstLine="0"/>
               <w:jc w:val="center"/>
               <w:rPr>
-                <w:highlight w:val="yellow"/>
+                <w:highlight w:val="darkGreen"/>
               </w:rPr>
             </w:pPr>
             <w:r>
               <w:rPr>
                 <w:sz w:val="20"/>
-                <w:highlight w:val="yellow"/>
+                <w:highlight w:val="darkGreen"/>
               </w:rPr>
               <w:t xml:space="preserve">3 </w:t>
             </w:r>
@@ -7802,14 +7776,14 @@
               <w:spacing w:after="0"/>
               <w:ind w:left="0" w:firstLine="0"/>
               <w:rPr>
-                <w:highlight w:val="yellow"/>
+                <w:highlight w:val="darkGreen"/>
               </w:rPr>
             </w:pPr>
             <w:proofErr w:type="spellStart"/>
             <w:r>
               <w:rPr>
                 <w:sz w:val="20"/>
-                <w:highlight w:val="yellow"/>
+                <w:highlight w:val="darkGreen"/>
               </w:rPr>
               <w:t>Crear</w:t>
             </w:r>
@@ -7817,7 +7791,7 @@
             <w:r>
               <w:rPr>
                 <w:sz w:val="20"/>
-                <w:highlight w:val="yellow"/>
+                <w:highlight w:val="darkGreen"/>
               </w:rPr>
               <w:t xml:space="preserve"> </w:t>
             </w:r>
@@ -7839,13 +7813,13 @@
               <w:ind w:left="0" w:right="12" w:firstLine="0"/>
               <w:jc w:val="center"/>
               <w:rPr>
-                <w:highlight w:val="yellow"/>
+                <w:highlight w:val="darkGreen"/>
               </w:rPr>
             </w:pPr>
             <w:r>
               <w:rPr>
                 <w:sz w:val="20"/>
-                <w:highlight w:val="yellow"/>
+                <w:highlight w:val="darkGreen"/>
               </w:rPr>
               <w:t xml:space="preserve">3 </w:t>
             </w:r>
@@ -7872,14 +7846,14 @@
               <w:spacing w:after="0"/>
               <w:ind w:left="0" w:firstLine="0"/>
               <w:rPr>
-                <w:highlight w:val="yellow"/>
+                <w:highlight w:val="darkGreen"/>
               </w:rPr>
             </w:pPr>
             <w:proofErr w:type="spellStart"/>
             <w:r>
               <w:rPr>
                 <w:sz w:val="20"/>
-                <w:highlight w:val="yellow"/>
+                <w:highlight w:val="darkGreen"/>
               </w:rPr>
               <w:t>Modificar</w:t>
             </w:r>
@@ -7887,7 +7861,7 @@
             <w:r>
               <w:rPr>
                 <w:sz w:val="20"/>
-                <w:highlight w:val="yellow"/>
+                <w:highlight w:val="darkGreen"/>
               </w:rPr>
               <w:t xml:space="preserve"> </w:t>
             </w:r>
@@ -7910,13 +7884,13 @@
               <w:ind w:left="0" w:right="12" w:firstLine="0"/>
               <w:jc w:val="center"/>
               <w:rPr>
-                <w:highlight w:val="yellow"/>
+                <w:highlight w:val="darkGreen"/>
               </w:rPr>
             </w:pPr>
             <w:r>
               <w:rPr>
                 <w:sz w:val="20"/>
-                <w:highlight w:val="yellow"/>
+                <w:highlight w:val="darkGreen"/>
               </w:rPr>
               <w:t xml:space="preserve">3 </w:t>
             </w:r>
@@ -7942,7 +7916,7 @@
               <w:spacing w:after="0"/>
               <w:ind w:left="0" w:firstLine="0"/>
               <w:rPr>
-                <w:highlight w:val="yellow"/>
+                <w:highlight w:val="darkGreen"/>
               </w:rPr>
             </w:pPr>
             <w:proofErr w:type="spellStart"/>
@@ -7950,7 +7924,7 @@
               <w:rPr>
                 <w:b/>
                 <w:sz w:val="20"/>
-                <w:highlight w:val="yellow"/>
+                <w:highlight w:val="darkGreen"/>
               </w:rPr>
               <w:t>Gestión</w:t>
             </w:r>
@@ -7959,7 +7933,7 @@
               <w:rPr>
                 <w:b/>
                 <w:sz w:val="20"/>
-                <w:highlight w:val="yellow"/>
+                <w:highlight w:val="darkGreen"/>
               </w:rPr>
               <w:t xml:space="preserve"> de </w:t>
             </w:r>
@@ -7968,7 +7942,7 @@
               <w:rPr>
                 <w:b/>
                 <w:sz w:val="20"/>
-                <w:highlight w:val="yellow"/>
+                <w:highlight w:val="darkGreen"/>
               </w:rPr>
               <w:t>usuarios</w:t>
             </w:r>
@@ -7977,7 +7951,7 @@
               <w:rPr>
                 <w:b/>
                 <w:sz w:val="20"/>
-                <w:highlight w:val="yellow"/>
+                <w:highlight w:val="darkGreen"/>
               </w:rPr>
               <w:t xml:space="preserve"> </w:t>
             </w:r>
@@ -7986,7 +7960,7 @@
               <w:rPr>
                 <w:b/>
                 <w:sz w:val="20"/>
-                <w:highlight w:val="yellow"/>
+                <w:highlight w:val="darkGreen"/>
               </w:rPr>
               <w:t>completo</w:t>
             </w:r>
@@ -7995,7 +7969,7 @@
               <w:rPr>
                 <w:b/>
                 <w:sz w:val="20"/>
-                <w:highlight w:val="yellow"/>
+                <w:highlight w:val="darkGreen"/>
               </w:rPr>
               <w:t xml:space="preserve"> </w:t>
             </w:r>
@@ -8017,13 +7991,13 @@
               <w:ind w:left="0" w:right="12" w:firstLine="0"/>
               <w:jc w:val="center"/>
               <w:rPr>
-                <w:highlight w:val="yellow"/>
+                <w:highlight w:val="darkGreen"/>
               </w:rPr>
             </w:pPr>
             <w:r>
               <w:rPr>
                 <w:sz w:val="20"/>
-                <w:highlight w:val="yellow"/>
+                <w:highlight w:val="darkGreen"/>
               </w:rPr>
               <w:t xml:space="preserve">3 </w:t>
             </w:r>
@@ -8050,14 +8024,14 @@
               <w:spacing w:after="0"/>
               <w:ind w:left="0" w:firstLine="0"/>
               <w:rPr>
-                <w:highlight w:val="yellow"/>
+                <w:highlight w:val="darkGreen"/>
               </w:rPr>
             </w:pPr>
             <w:proofErr w:type="spellStart"/>
             <w:r>
               <w:rPr>
                 <w:sz w:val="20"/>
-                <w:highlight w:val="yellow"/>
+                <w:highlight w:val="darkGreen"/>
               </w:rPr>
               <w:t>Crear</w:t>
             </w:r>
@@ -8065,7 +8039,7 @@
             <w:r>
               <w:rPr>
                 <w:sz w:val="20"/>
-                <w:highlight w:val="yellow"/>
+                <w:highlight w:val="darkGreen"/>
               </w:rPr>
               <w:t xml:space="preserve"> </w:t>
             </w:r>
@@ -8088,13 +8062,13 @@
               <w:ind w:left="0" w:right="12" w:firstLine="0"/>
               <w:jc w:val="center"/>
               <w:rPr>
-                <w:highlight w:val="yellow"/>
+                <w:highlight w:val="darkGreen"/>
               </w:rPr>
             </w:pPr>
             <w:r>
               <w:rPr>
                 <w:sz w:val="20"/>
-                <w:highlight w:val="yellow"/>
+                <w:highlight w:val="darkGreen"/>
               </w:rPr>
               <w:t xml:space="preserve">2 </w:t>
             </w:r>
@@ -8120,14 +8094,14 @@
               <w:spacing w:after="0"/>
               <w:ind w:left="0" w:firstLine="0"/>
               <w:rPr>
-                <w:highlight w:val="yellow"/>
+                <w:highlight w:val="darkGreen"/>
               </w:rPr>
             </w:pPr>
             <w:proofErr w:type="spellStart"/>
             <w:r>
               <w:rPr>
                 <w:sz w:val="20"/>
-                <w:highlight w:val="yellow"/>
+                <w:highlight w:val="darkGreen"/>
               </w:rPr>
               <w:t>Actualizar</w:t>
             </w:r>
@@ -8135,7 +8109,7 @@
             <w:r>
               <w:rPr>
                 <w:sz w:val="20"/>
-                <w:highlight w:val="yellow"/>
+                <w:highlight w:val="darkGreen"/>
               </w:rPr>
               <w:t xml:space="preserve"> </w:t>
             </w:r>
@@ -8157,13 +8131,13 @@
               <w:ind w:left="0" w:right="12" w:firstLine="0"/>
               <w:jc w:val="center"/>
               <w:rPr>
-                <w:highlight w:val="yellow"/>
+                <w:highlight w:val="darkGreen"/>
               </w:rPr>
             </w:pPr>
             <w:r>
               <w:rPr>
                 <w:sz w:val="20"/>
-                <w:highlight w:val="yellow"/>
+                <w:highlight w:val="darkGreen"/>
               </w:rPr>
               <w:t xml:space="preserve">2 </w:t>
             </w:r>
@@ -8190,14 +8164,14 @@
               <w:spacing w:after="0"/>
               <w:ind w:left="0" w:firstLine="0"/>
               <w:rPr>
-                <w:highlight w:val="yellow"/>
+                <w:highlight w:val="darkGreen"/>
                 <w:lang w:val="es-CR"/>
               </w:rPr>
             </w:pPr>
             <w:r>
               <w:rPr>
                 <w:sz w:val="20"/>
-                <w:highlight w:val="yellow"/>
+                <w:highlight w:val="darkGreen"/>
                 <w:lang w:val="es-CR"/>
               </w:rPr>
               <w:t xml:space="preserve">Cambiar contraseña solo por el usuario correspondiente </w:t>
@@ -8221,13 +8195,13 @@
               <w:ind w:left="0" w:right="12" w:firstLine="0"/>
               <w:jc w:val="center"/>
               <w:rPr>
-                <w:highlight w:val="yellow"/>
+                <w:highlight w:val="darkGreen"/>
               </w:rPr>
             </w:pPr>
             <w:r>
               <w:rPr>
                 <w:sz w:val="20"/>
-                <w:highlight w:val="yellow"/>
+                <w:highlight w:val="darkGreen"/>
               </w:rPr>
               <w:t xml:space="preserve">2 </w:t>
             </w:r>
@@ -8253,14 +8227,14 @@
               <w:spacing w:after="0"/>
               <w:ind w:left="0" w:firstLine="0"/>
               <w:rPr>
-                <w:highlight w:val="yellow"/>
+                <w:highlight w:val="darkGreen"/>
               </w:rPr>
             </w:pPr>
             <w:proofErr w:type="spellStart"/>
             <w:r>
               <w:rPr>
                 <w:sz w:val="20"/>
-                <w:highlight w:val="yellow"/>
+                <w:highlight w:val="darkGreen"/>
               </w:rPr>
               <w:t>Listado</w:t>
             </w:r>
@@ -8268,7 +8242,7 @@
             <w:r>
               <w:rPr>
                 <w:sz w:val="20"/>
-                <w:highlight w:val="yellow"/>
+                <w:highlight w:val="darkGreen"/>
               </w:rPr>
               <w:t xml:space="preserve"> de </w:t>
             </w:r>
@@ -8276,7 +8250,7 @@
             <w:r>
               <w:rPr>
                 <w:sz w:val="20"/>
-                <w:highlight w:val="yellow"/>
+                <w:highlight w:val="darkGreen"/>
               </w:rPr>
               <w:t>usuarios</w:t>
             </w:r>
@@ -8284,7 +8258,7 @@
             <w:r>
               <w:rPr>
                 <w:sz w:val="20"/>
-                <w:highlight w:val="yellow"/>
+                <w:highlight w:val="darkGreen"/>
               </w:rPr>
               <w:t xml:space="preserve"> </w:t>
             </w:r>
@@ -8292,7 +8266,7 @@
             <w:r>
               <w:rPr>
                 <w:sz w:val="20"/>
-                <w:highlight w:val="yellow"/>
+                <w:highlight w:val="darkGreen"/>
               </w:rPr>
               <w:t>clientes</w:t>
             </w:r>
@@ -8300,7 +8274,7 @@
             <w:r>
               <w:rPr>
                 <w:sz w:val="20"/>
-                <w:highlight w:val="yellow"/>
+                <w:highlight w:val="darkGreen"/>
               </w:rPr>
               <w:t xml:space="preserve"> </w:t>
             </w:r>
@@ -8322,13 +8296,13 @@
               <w:ind w:left="0" w:right="12" w:firstLine="0"/>
               <w:jc w:val="center"/>
               <w:rPr>
-                <w:highlight w:val="yellow"/>
+                <w:highlight w:val="darkGreen"/>
               </w:rPr>
             </w:pPr>
             <w:r>
               <w:rPr>
                 <w:sz w:val="20"/>
-                <w:highlight w:val="yellow"/>
+                <w:highlight w:val="darkGreen"/>
               </w:rPr>
               <w:t xml:space="preserve">2 </w:t>
             </w:r>
@@ -8354,12 +8328,16 @@
             <w:pPr>
               <w:spacing w:after="0"/>
               <w:ind w:left="0" w:firstLine="0"/>
+              <w:rPr>
+                <w:highlight w:val="darkGreen"/>
+              </w:rPr>
             </w:pPr>
             <w:proofErr w:type="spellStart"/>
             <w:r>
               <w:rPr>
                 <w:b/>
                 <w:sz w:val="20"/>
+                <w:highlight w:val="darkGreen"/>
               </w:rPr>
               <w:t>Canjear</w:t>
             </w:r>
@@ -8368,6 +8346,7 @@
               <w:rPr>
                 <w:b/>
                 <w:sz w:val="20"/>
+                <w:highlight w:val="darkGreen"/>
               </w:rPr>
               <w:t xml:space="preserve"> </w:t>
             </w:r>
@@ -8376,6 +8355,7 @@
               <w:rPr>
                 <w:b/>
                 <w:sz w:val="20"/>
+                <w:highlight w:val="darkGreen"/>
               </w:rPr>
               <w:t>materiales</w:t>
             </w:r>
@@ -8384,6 +8364,7 @@
               <w:rPr>
                 <w:b/>
                 <w:sz w:val="20"/>
+                <w:highlight w:val="darkGreen"/>
               </w:rPr>
               <w:t xml:space="preserve"> </w:t>
             </w:r>
@@ -8392,6 +8373,7 @@
               <w:rPr>
                 <w:b/>
                 <w:sz w:val="20"/>
+                <w:highlight w:val="darkGreen"/>
               </w:rPr>
               <w:t>reciclables</w:t>
             </w:r>
@@ -8400,6 +8382,7 @@
               <w:rPr>
                 <w:b/>
                 <w:sz w:val="20"/>
+                <w:highlight w:val="darkGreen"/>
               </w:rPr>
               <w:t xml:space="preserve"> </w:t>
             </w:r>
@@ -8408,6 +8391,7 @@
               <w:rPr>
                 <w:b/>
                 <w:sz w:val="20"/>
+                <w:highlight w:val="darkGreen"/>
               </w:rPr>
               <w:t>completo</w:t>
             </w:r>
@@ -8416,6 +8400,7 @@
               <w:rPr>
                 <w:b/>
                 <w:sz w:val="20"/>
+                <w:highlight w:val="darkGreen"/>
               </w:rPr>
               <w:t xml:space="preserve"> </w:t>
             </w:r>
@@ -8437,10 +8422,14 @@
               <w:spacing w:after="0"/>
               <w:ind w:left="0" w:right="12" w:firstLine="0"/>
               <w:jc w:val="center"/>
+              <w:rPr>
+                <w:highlight w:val="darkGreen"/>
+              </w:rPr>
             </w:pPr>
             <w:r>
               <w:rPr>
                 <w:sz w:val="20"/>
+                <w:highlight w:val="darkGreen"/>
               </w:rPr>
               <w:t xml:space="preserve">3 </w:t>
             </w:r>
@@ -8465,11 +8454,15 @@
             <w:pPr>
               <w:spacing w:after="0"/>
               <w:ind w:left="0" w:firstLine="0"/>
+              <w:rPr>
+                <w:highlight w:val="darkGreen"/>
+              </w:rPr>
             </w:pPr>
             <w:proofErr w:type="spellStart"/>
             <w:r>
               <w:rPr>
                 <w:sz w:val="20"/>
+                <w:highlight w:val="darkGreen"/>
               </w:rPr>
               <w:t>Registro</w:t>
             </w:r>
@@ -8477,6 +8470,7 @@
             <w:r>
               <w:rPr>
                 <w:sz w:val="20"/>
+                <w:highlight w:val="darkGreen"/>
               </w:rPr>
               <w:t xml:space="preserve"> </w:t>
             </w:r>
@@ -8497,10 +8491,14 @@
               <w:spacing w:after="0"/>
               <w:ind w:left="0" w:right="12" w:firstLine="0"/>
               <w:jc w:val="center"/>
+              <w:rPr>
+                <w:highlight w:val="darkGreen"/>
+              </w:rPr>
             </w:pPr>
             <w:r>
               <w:rPr>
                 <w:sz w:val="20"/>
+                <w:highlight w:val="darkGreen"/>
               </w:rPr>
               <w:t xml:space="preserve">2 </w:t>
             </w:r>
@@ -8526,11 +8524,15 @@
             <w:pPr>
               <w:spacing w:after="0"/>
               <w:ind w:left="0" w:firstLine="0"/>
+              <w:rPr>
+                <w:highlight w:val="darkGreen"/>
+              </w:rPr>
             </w:pPr>
             <w:proofErr w:type="spellStart"/>
             <w:r>
               <w:rPr>
                 <w:sz w:val="20"/>
+                <w:highlight w:val="darkGreen"/>
               </w:rPr>
               <w:t>Calculo</w:t>
             </w:r>
@@ -8538,6 +8540,7 @@
             <w:r>
               <w:rPr>
                 <w:sz w:val="20"/>
+                <w:highlight w:val="darkGreen"/>
               </w:rPr>
               <w:t xml:space="preserve"> de eco-</w:t>
             </w:r>
@@ -8545,6 +8548,7 @@
             <w:r>
               <w:rPr>
                 <w:sz w:val="20"/>
+                <w:highlight w:val="darkGreen"/>
               </w:rPr>
               <w:t>monedas</w:t>
             </w:r>
@@ -8552,6 +8556,7 @@
             <w:r>
               <w:rPr>
                 <w:sz w:val="20"/>
+                <w:highlight w:val="darkGreen"/>
               </w:rPr>
               <w:t xml:space="preserve"> </w:t>
             </w:r>
@@ -8573,10 +8578,14 @@
               <w:spacing w:after="0"/>
               <w:ind w:left="0" w:right="12" w:firstLine="0"/>
               <w:jc w:val="center"/>
+              <w:rPr>
+                <w:highlight w:val="darkGreen"/>
+              </w:rPr>
             </w:pPr>
             <w:r>
               <w:rPr>
                 <w:sz w:val="20"/>
+                <w:highlight w:val="darkGreen"/>
               </w:rPr>
               <w:t xml:space="preserve">3 </w:t>
             </w:r>
@@ -8602,7 +8611,7 @@
               <w:spacing w:after="0"/>
               <w:ind w:left="0" w:firstLine="0"/>
               <w:rPr>
-                <w:highlight w:val="yellow"/>
+                <w:highlight w:val="darkGreen"/>
               </w:rPr>
             </w:pPr>
             <w:proofErr w:type="spellStart"/>
@@ -8610,7 +8619,7 @@
               <w:rPr>
                 <w:b/>
                 <w:sz w:val="20"/>
-                <w:highlight w:val="yellow"/>
+                <w:highlight w:val="darkGreen"/>
               </w:rPr>
               <w:t>Cupones</w:t>
             </w:r>
@@ -8619,7 +8628,7 @@
               <w:rPr>
                 <w:b/>
                 <w:sz w:val="20"/>
-                <w:highlight w:val="yellow"/>
+                <w:highlight w:val="darkGreen"/>
               </w:rPr>
               <w:t xml:space="preserve"> de </w:t>
             </w:r>
@@ -8628,7 +8637,7 @@
               <w:rPr>
                 <w:b/>
                 <w:sz w:val="20"/>
-                <w:highlight w:val="yellow"/>
+                <w:highlight w:val="darkGreen"/>
               </w:rPr>
               <w:t>canje</w:t>
             </w:r>
@@ -8637,7 +8646,7 @@
               <w:rPr>
                 <w:b/>
                 <w:sz w:val="20"/>
-                <w:highlight w:val="yellow"/>
+                <w:highlight w:val="darkGreen"/>
               </w:rPr>
               <w:t xml:space="preserve"> </w:t>
             </w:r>
@@ -8646,7 +8655,7 @@
               <w:rPr>
                 <w:b/>
                 <w:sz w:val="20"/>
-                <w:highlight w:val="yellow"/>
+                <w:highlight w:val="darkGreen"/>
               </w:rPr>
               <w:t>completo</w:t>
             </w:r>
@@ -8655,7 +8664,7 @@
               <w:rPr>
                 <w:b/>
                 <w:sz w:val="20"/>
-                <w:highlight w:val="yellow"/>
+                <w:highlight w:val="darkGreen"/>
               </w:rPr>
               <w:t xml:space="preserve"> </w:t>
             </w:r>
@@ -8677,13 +8686,13 @@
               <w:ind w:left="0" w:right="12" w:firstLine="0"/>
               <w:jc w:val="center"/>
               <w:rPr>
-                <w:highlight w:val="yellow"/>
+                <w:highlight w:val="darkGreen"/>
               </w:rPr>
             </w:pPr>
             <w:r>
               <w:rPr>
                 <w:sz w:val="20"/>
-                <w:highlight w:val="yellow"/>
+                <w:highlight w:val="darkGreen"/>
               </w:rPr>
               <w:t xml:space="preserve">3 </w:t>
             </w:r>
@@ -8713,14 +8722,14 @@
               <w:spacing w:after="0"/>
               <w:ind w:left="0" w:firstLine="0"/>
               <w:rPr>
-                <w:highlight w:val="yellow"/>
+                <w:highlight w:val="darkGreen"/>
               </w:rPr>
             </w:pPr>
             <w:proofErr w:type="spellStart"/>
             <w:r>
               <w:rPr>
                 <w:sz w:val="20"/>
-                <w:highlight w:val="yellow"/>
+                <w:highlight w:val="darkGreen"/>
               </w:rPr>
               <w:t>Crear</w:t>
             </w:r>
@@ -8728,14 +8737,14 @@
             <w:r>
               <w:rPr>
                 <w:sz w:val="20"/>
-                <w:highlight w:val="yellow"/>
+                <w:highlight w:val="darkGreen"/>
               </w:rPr>
               <w:t xml:space="preserve"> </w:t>
             </w:r>
             <w:r>
               <w:rPr>
                 <w:sz w:val="20"/>
-                <w:highlight w:val="yellow"/>
+                <w:highlight w:val="darkGreen"/>
               </w:rPr>
               <w:tab/>
             </w:r>
@@ -8758,84 +8767,13 @@
               <w:ind w:left="0" w:right="12" w:firstLine="0"/>
               <w:jc w:val="center"/>
               <w:rPr>
-                <w:highlight w:val="yellow"/>
+                <w:highlight w:val="darkGreen"/>
               </w:rPr>
             </w:pPr>
             <w:r>
               <w:rPr>
                 <w:sz w:val="20"/>
-                <w:highlight w:val="yellow"/>
-              </w:rPr>
-              <w:t xml:space="preserve">2 </w:t>
-            </w:r>
-          </w:p>
-        </w:tc>
-      </w:tr>
-      <w:tr>
-        <w:trPr>
-          <w:trHeight w:val="307"/>
-        </w:trPr>
-        <w:tc>
-          <w:tcPr>
-            <w:tcW w:w="9654" w:type="dxa"/>
-            <w:tcBorders>
-              <w:top w:val="single" w:sz="4" w:space="0" w:color="D9E288"/>
-              <w:left w:val="single" w:sz="4" w:space="0" w:color="D9E288"/>
-              <w:bottom w:val="single" w:sz="4" w:space="0" w:color="D9E288"/>
-              <w:right w:val="single" w:sz="4" w:space="0" w:color="D9E288"/>
-            </w:tcBorders>
-            <w:shd w:val="clear" w:color="auto" w:fill="F2F5D7"/>
-          </w:tcPr>
-          <w:p>
-            <w:pPr>
-              <w:spacing w:after="0"/>
-              <w:ind w:left="0" w:firstLine="0"/>
-              <w:rPr>
-                <w:highlight w:val="yellow"/>
-              </w:rPr>
-            </w:pPr>
-            <w:proofErr w:type="spellStart"/>
-            <w:r>
-              <w:rPr>
-                <w:sz w:val="20"/>
-                <w:highlight w:val="yellow"/>
-              </w:rPr>
-              <w:t>Actualizar</w:t>
-            </w:r>
-            <w:proofErr w:type="spellEnd"/>
-            <w:r>
-              <w:rPr>
-                <w:sz w:val="20"/>
-                <w:highlight w:val="yellow"/>
-              </w:rPr>
-              <w:t xml:space="preserve"> </w:t>
-            </w:r>
-          </w:p>
-        </w:tc>
-        <w:tc>
-          <w:tcPr>
-            <w:tcW w:w="1136" w:type="dxa"/>
-            <w:tcBorders>
-              <w:top w:val="single" w:sz="4" w:space="0" w:color="D9E288"/>
-              <w:left w:val="single" w:sz="4" w:space="0" w:color="D9E288"/>
-              <w:bottom w:val="single" w:sz="4" w:space="0" w:color="D9E288"/>
-              <w:right w:val="single" w:sz="4" w:space="0" w:color="D9E288"/>
-            </w:tcBorders>
-            <w:shd w:val="clear" w:color="auto" w:fill="F2F5D7"/>
-          </w:tcPr>
-          <w:p>
-            <w:pPr>
-              <w:spacing w:after="0"/>
-              <w:ind w:left="0" w:right="53" w:firstLine="0"/>
-              <w:jc w:val="center"/>
-              <w:rPr>
-                <w:highlight w:val="yellow"/>
-              </w:rPr>
-            </w:pPr>
-            <w:r>
-              <w:rPr>
-                <w:sz w:val="20"/>
-                <w:highlight w:val="yellow"/>
+                <w:highlight w:val="darkGreen"/>
               </w:rPr>
               <w:t xml:space="preserve">2 </w:t>
             </w:r>
@@ -8865,18 +8803,16 @@
             <w:proofErr w:type="spellStart"/>
             <w:r>
               <w:rPr>
-                <w:b/>
-                <w:sz w:val="20"/>
-              </w:rPr>
-              <w:t>Billetera</w:t>
+                <w:sz w:val="20"/>
+              </w:rPr>
+              <w:t>Actualizar</w:t>
             </w:r>
             <w:proofErr w:type="spellEnd"/>
             <w:r>
               <w:rPr>
-                <w:b/>
-                <w:sz w:val="20"/>
-              </w:rPr>
-              <w:t xml:space="preserve"> virtual </w:t>
+                <w:sz w:val="20"/>
+              </w:rPr>
+              <w:t xml:space="preserve"> </w:t>
             </w:r>
           </w:p>
         </w:tc>
@@ -8894,14 +8830,14 @@
           <w:p>
             <w:pPr>
               <w:spacing w:after="0"/>
-              <w:ind w:left="0" w:firstLine="0"/>
+              <w:ind w:left="0" w:right="53" w:firstLine="0"/>
               <w:jc w:val="center"/>
             </w:pPr>
             <w:r>
               <w:rPr>
                 <w:sz w:val="20"/>
               </w:rPr>
-              <w:t xml:space="preserve">  </w:t>
+              <w:t xml:space="preserve">2 </w:t>
             </w:r>
           </w:p>
         </w:tc>
@@ -8926,15 +8862,26 @@
               <w:spacing w:after="0"/>
               <w:ind w:left="0" w:firstLine="0"/>
               <w:rPr>
-                <w:lang w:val="es-CR"/>
+                <w:highlight w:val="darkGreen"/>
               </w:rPr>
             </w:pPr>
-            <w:r>
-              <w:rPr>
-                <w:sz w:val="20"/>
-                <w:lang w:val="es-CR"/>
-              </w:rPr>
-              <w:t xml:space="preserve">Visualizar los canjes que tiene registrados y administrarlos para generar cupones de canje. </w:t>
+            <w:proofErr w:type="spellStart"/>
+            <w:r>
+              <w:rPr>
+                <w:b/>
+                <w:sz w:val="20"/>
+                <w:highlight w:val="darkGreen"/>
+              </w:rPr>
+              <w:t>Billetera</w:t>
+            </w:r>
+            <w:proofErr w:type="spellEnd"/>
+            <w:r>
+              <w:rPr>
+                <w:b/>
+                <w:sz w:val="20"/>
+                <w:highlight w:val="darkGreen"/>
+              </w:rPr>
+              <w:t xml:space="preserve"> virtual </w:t>
             </w:r>
           </w:p>
         </w:tc>
@@ -8952,14 +8899,18 @@
           <w:p>
             <w:pPr>
               <w:spacing w:after="0"/>
-              <w:ind w:left="0" w:right="53" w:firstLine="0"/>
+              <w:ind w:left="0" w:firstLine="0"/>
               <w:jc w:val="center"/>
+              <w:rPr>
+                <w:highlight w:val="darkGreen"/>
+              </w:rPr>
             </w:pPr>
             <w:r>
               <w:rPr>
                 <w:sz w:val="20"/>
-              </w:rPr>
-              <w:t xml:space="preserve">4 </w:t>
+                <w:highlight w:val="darkGreen"/>
+              </w:rPr>
+              <w:t xml:space="preserve">  </w:t>
             </w:r>
           </w:p>
         </w:tc>
@@ -8984,17 +8935,17 @@
               <w:spacing w:after="0"/>
               <w:ind w:left="0" w:firstLine="0"/>
               <w:rPr>
-                <w:highlight w:val="yellow"/>
+                <w:highlight w:val="darkGreen"/>
                 <w:lang w:val="es-CR"/>
               </w:rPr>
             </w:pPr>
             <w:r>
               <w:rPr>
                 <w:sz w:val="20"/>
-                <w:highlight w:val="yellow"/>
+                <w:highlight w:val="darkGreen"/>
                 <w:lang w:val="es-CR"/>
               </w:rPr>
-              <w:t xml:space="preserve">Total de eco-monedas disponibles para canjear por cupones </w:t>
+              <w:t xml:space="preserve">Visualizar los canjes que tiene registrados y administrarlos para generar cupones de canje. </w:t>
             </w:r>
           </w:p>
         </w:tc>
@@ -9015,15 +8966,15 @@
               <w:ind w:left="0" w:right="53" w:firstLine="0"/>
               <w:jc w:val="center"/>
               <w:rPr>
-                <w:highlight w:val="yellow"/>
+                <w:highlight w:val="darkGreen"/>
               </w:rPr>
             </w:pPr>
             <w:r>
               <w:rPr>
                 <w:sz w:val="20"/>
-                <w:highlight w:val="yellow"/>
-              </w:rPr>
-              <w:t xml:space="preserve">1 </w:t>
+                <w:highlight w:val="darkGreen"/>
+              </w:rPr>
+              <w:t xml:space="preserve">4 </w:t>
             </w:r>
           </w:p>
         </w:tc>
@@ -9048,17 +8999,17 @@
               <w:spacing w:after="0"/>
               <w:ind w:left="0" w:firstLine="0"/>
               <w:rPr>
-                <w:highlight w:val="yellow"/>
+                <w:highlight w:val="darkGreen"/>
                 <w:lang w:val="es-CR"/>
               </w:rPr>
             </w:pPr>
             <w:r>
               <w:rPr>
                 <w:sz w:val="20"/>
-                <w:highlight w:val="yellow"/>
+                <w:highlight w:val="darkGreen"/>
                 <w:lang w:val="es-CR"/>
               </w:rPr>
-              <w:t xml:space="preserve">Total de eco-monedas canjeadas por cupones </w:t>
+              <w:t xml:space="preserve">Total de eco-monedas disponibles para canjear por cupones </w:t>
             </w:r>
           </w:p>
         </w:tc>
@@ -9079,13 +9030,13 @@
               <w:ind w:left="0" w:right="53" w:firstLine="0"/>
               <w:jc w:val="center"/>
               <w:rPr>
-                <w:highlight w:val="yellow"/>
+                <w:highlight w:val="darkGreen"/>
               </w:rPr>
             </w:pPr>
             <w:r>
               <w:rPr>
                 <w:sz w:val="20"/>
-                <w:highlight w:val="yellow"/>
+                <w:highlight w:val="darkGreen"/>
               </w:rPr>
               <w:t xml:space="preserve">1 </w:t>
             </w:r>
@@ -9112,17 +9063,17 @@
               <w:spacing w:after="0"/>
               <w:ind w:left="0" w:firstLine="0"/>
               <w:rPr>
-                <w:highlight w:val="yellow"/>
+                <w:highlight w:val="darkGreen"/>
                 <w:lang w:val="es-CR"/>
               </w:rPr>
             </w:pPr>
             <w:r>
               <w:rPr>
                 <w:sz w:val="20"/>
-                <w:highlight w:val="yellow"/>
+                <w:highlight w:val="darkGreen"/>
                 <w:lang w:val="es-CR"/>
               </w:rPr>
-              <w:t xml:space="preserve">Total de eco-monedas generadas por el cliente (disponibles + canjes) </w:t>
+              <w:t xml:space="preserve">Total de eco-monedas canjeadas por cupones </w:t>
             </w:r>
           </w:p>
         </w:tc>
@@ -9143,15 +9094,15 @@
               <w:ind w:left="0" w:right="53" w:firstLine="0"/>
               <w:jc w:val="center"/>
               <w:rPr>
-                <w:highlight w:val="yellow"/>
+                <w:highlight w:val="darkGreen"/>
               </w:rPr>
             </w:pPr>
             <w:r>
               <w:rPr>
                 <w:sz w:val="20"/>
-                <w:highlight w:val="yellow"/>
-              </w:rPr>
-              <w:t xml:space="preserve">2 </w:t>
+                <w:highlight w:val="darkGreen"/>
+              </w:rPr>
+              <w:t xml:space="preserve">1 </w:t>
             </w:r>
           </w:p>
         </w:tc>
@@ -9175,68 +9126,18 @@
             <w:pPr>
               <w:spacing w:after="0"/>
               <w:ind w:left="0" w:firstLine="0"/>
+              <w:rPr>
+                <w:highlight w:val="darkGreen"/>
+                <w:lang w:val="es-CR"/>
+              </w:rPr>
             </w:pPr>
-            <w:proofErr w:type="spellStart"/>
-            <w:r>
-              <w:rPr>
-                <w:b/>
-                <w:sz w:val="20"/>
-              </w:rPr>
-              <w:t>Ca</w:t>
-            </w:r>
-            <w:r>
-              <w:rPr>
-                <w:b/>
-                <w:sz w:val="20"/>
-              </w:rPr>
-              <w:t>n</w:t>
-            </w:r>
-            <w:r>
-              <w:rPr>
-                <w:b/>
-                <w:sz w:val="20"/>
-              </w:rPr>
-              <w:t>jear</w:t>
-            </w:r>
-            <w:proofErr w:type="spellEnd"/>
-            <w:r>
-              <w:rPr>
-                <w:b/>
-                <w:sz w:val="20"/>
-              </w:rPr>
-              <w:t xml:space="preserve"> </w:t>
-            </w:r>
-            <w:proofErr w:type="spellStart"/>
-            <w:r>
-              <w:rPr>
-                <w:b/>
-                <w:sz w:val="20"/>
-              </w:rPr>
-              <w:t>cupones</w:t>
-            </w:r>
-            <w:proofErr w:type="spellEnd"/>
-            <w:r>
-              <w:rPr>
-                <w:b/>
-                <w:sz w:val="20"/>
-              </w:rPr>
-              <w:t xml:space="preserve"> </w:t>
-            </w:r>
-            <w:proofErr w:type="spellStart"/>
-            <w:r>
-              <w:rPr>
-                <w:b/>
-                <w:sz w:val="20"/>
-              </w:rPr>
-              <w:t>completo</w:t>
-            </w:r>
-            <w:proofErr w:type="spellEnd"/>
-            <w:r>
-              <w:rPr>
-                <w:b/>
-                <w:sz w:val="20"/>
-              </w:rPr>
-              <w:t xml:space="preserve"> </w:t>
+            <w:r>
+              <w:rPr>
+                <w:sz w:val="20"/>
+                <w:highlight w:val="darkGreen"/>
+                <w:lang w:val="es-CR"/>
+              </w:rPr>
+              <w:t xml:space="preserve">Total de eco-monedas generadas por el cliente (disponibles + canjes) </w:t>
             </w:r>
           </w:p>
         </w:tc>
@@ -9256,12 +9157,16 @@
               <w:spacing w:after="0"/>
               <w:ind w:left="0" w:right="53" w:firstLine="0"/>
               <w:jc w:val="center"/>
+              <w:rPr>
+                <w:highlight w:val="darkGreen"/>
+              </w:rPr>
             </w:pPr>
             <w:r>
               <w:rPr>
                 <w:sz w:val="20"/>
-              </w:rPr>
-              <w:t xml:space="preserve">3 </w:t>
+                <w:highlight w:val="darkGreen"/>
+              </w:rPr>
+              <w:t xml:space="preserve">2 </w:t>
             </w:r>
           </w:p>
         </w:tc>
@@ -9285,24 +9190,77 @@
             <w:pPr>
               <w:spacing w:after="0"/>
               <w:ind w:left="0" w:firstLine="0"/>
+              <w:rPr>
+                <w:highlight w:val="darkGreen"/>
+              </w:rPr>
             </w:pPr>
-            <w:r>
-              <w:rPr>
-                <w:sz w:val="20"/>
-              </w:rPr>
-              <w:t xml:space="preserve">Registrar </w:t>
-            </w:r>
             <w:proofErr w:type="spellStart"/>
             <w:r>
               <w:rPr>
-                <w:sz w:val="20"/>
+                <w:b/>
+                <w:sz w:val="20"/>
+                <w:highlight w:val="darkGreen"/>
+              </w:rPr>
+              <w:t>Ca</w:t>
+            </w:r>
+            <w:r>
+              <w:rPr>
+                <w:b/>
+                <w:sz w:val="20"/>
+                <w:highlight w:val="darkGreen"/>
+              </w:rPr>
+              <w:t>n</w:t>
+            </w:r>
+            <w:r>
+              <w:rPr>
+                <w:b/>
+                <w:sz w:val="20"/>
+                <w:highlight w:val="darkGreen"/>
+              </w:rPr>
+              <w:t>jear</w:t>
+            </w:r>
+            <w:proofErr w:type="spellEnd"/>
+            <w:r>
+              <w:rPr>
+                <w:b/>
+                <w:sz w:val="20"/>
+                <w:highlight w:val="darkGreen"/>
+              </w:rPr>
+              <w:t xml:space="preserve"> </w:t>
+            </w:r>
+            <w:proofErr w:type="spellStart"/>
+            <w:r>
+              <w:rPr>
+                <w:b/>
+                <w:sz w:val="20"/>
+                <w:highlight w:val="darkGreen"/>
               </w:rPr>
               <w:t>cupones</w:t>
             </w:r>
             <w:proofErr w:type="spellEnd"/>
             <w:r>
               <w:rPr>
-                <w:sz w:val="20"/>
+                <w:b/>
+                <w:sz w:val="20"/>
+                <w:highlight w:val="darkGreen"/>
+              </w:rPr>
+              <w:t xml:space="preserve"> </w:t>
+            </w:r>
+            <w:proofErr w:type="spellStart"/>
+            <w:r>
+              <w:rPr>
+                <w:b/>
+                <w:sz w:val="20"/>
+                <w:highlight w:val="darkGreen"/>
+              </w:rPr>
+              <w:t>completo</w:t>
+            </w:r>
+            <w:proofErr w:type="spellEnd"/>
+            <w:r>
+              <w:rPr>
+                <w:b/>
+                <w:sz w:val="20"/>
+                <w:highlight w:val="darkGreen"/>
               </w:rPr>
               <w:t xml:space="preserve"> </w:t>
             </w:r>
@@ -9324,12 +9282,16 @@
               <w:spacing w:after="0"/>
               <w:ind w:left="0" w:right="53" w:firstLine="0"/>
               <w:jc w:val="center"/>
+              <w:rPr>
+                <w:highlight w:val="darkGreen"/>
+              </w:rPr>
             </w:pPr>
             <w:r>
               <w:rPr>
                 <w:sz w:val="20"/>
-              </w:rPr>
-              <w:t xml:space="preserve">2 </w:t>
+                <w:highlight w:val="darkGreen"/>
+              </w:rPr>
+              <w:t xml:space="preserve">3 </w:t>
             </w:r>
           </w:p>
         </w:tc>
@@ -9353,32 +9315,30 @@
             <w:pPr>
               <w:spacing w:after="0"/>
               <w:ind w:left="0" w:firstLine="0"/>
+              <w:rPr>
+                <w:highlight w:val="darkGreen"/>
+              </w:rPr>
             </w:pPr>
+            <w:r>
+              <w:rPr>
+                <w:sz w:val="20"/>
+                <w:highlight w:val="darkGreen"/>
+              </w:rPr>
+              <w:t xml:space="preserve">Registrar </w:t>
+            </w:r>
             <w:proofErr w:type="spellStart"/>
             <w:r>
               <w:rPr>
                 <w:sz w:val="20"/>
-              </w:rPr>
-              <w:t>Descarga</w:t>
+                <w:highlight w:val="darkGreen"/>
+              </w:rPr>
+              <w:t>cupones</w:t>
             </w:r>
             <w:proofErr w:type="spellEnd"/>
             <w:r>
               <w:rPr>
                 <w:sz w:val="20"/>
-              </w:rPr>
-              <w:t xml:space="preserve"> del </w:t>
-            </w:r>
-            <w:proofErr w:type="spellStart"/>
-            <w:r>
-              <w:rPr>
-                <w:sz w:val="20"/>
-              </w:rPr>
-              <w:t>cupón</w:t>
-            </w:r>
-            <w:proofErr w:type="spellEnd"/>
-            <w:r>
-              <w:rPr>
-                <w:sz w:val="20"/>
+                <w:highlight w:val="darkGreen"/>
               </w:rPr>
               <w:t xml:space="preserve"> </w:t>
             </w:r>
@@ -9400,12 +9360,16 @@
               <w:spacing w:after="0"/>
               <w:ind w:left="0" w:right="53" w:firstLine="0"/>
               <w:jc w:val="center"/>
+              <w:rPr>
+                <w:highlight w:val="darkGreen"/>
+              </w:rPr>
             </w:pPr>
             <w:r>
               <w:rPr>
                 <w:sz w:val="20"/>
-              </w:rPr>
-              <w:t xml:space="preserve">3 </w:t>
+                <w:highlight w:val="darkGreen"/>
+              </w:rPr>
+              <w:t xml:space="preserve">2 </w:t>
             </w:r>
           </w:p>
         </w:tc>
@@ -9430,44 +9394,40 @@
               <w:spacing w:after="0"/>
               <w:ind w:left="0" w:firstLine="0"/>
               <w:rPr>
-                <w:highlight w:val="yellow"/>
+                <w:highlight w:val="darkGreen"/>
               </w:rPr>
             </w:pPr>
             <w:proofErr w:type="spellStart"/>
             <w:r>
               <w:rPr>
-                <w:b/>
-                <w:sz w:val="20"/>
-                <w:highlight w:val="yellow"/>
-              </w:rPr>
-              <w:t>Cupones</w:t>
+                <w:sz w:val="20"/>
+                <w:highlight w:val="darkGreen"/>
+              </w:rPr>
+              <w:t>Descarga</w:t>
             </w:r>
             <w:proofErr w:type="spellEnd"/>
             <w:r>
               <w:rPr>
-                <w:b/>
-                <w:sz w:val="20"/>
-                <w:highlight w:val="yellow"/>
+                <w:sz w:val="20"/>
+                <w:highlight w:val="darkGreen"/>
+              </w:rPr>
+              <w:t xml:space="preserve"> del </w:t>
+            </w:r>
+            <w:proofErr w:type="spellStart"/>
+            <w:r>
+              <w:rPr>
+                <w:sz w:val="20"/>
+                <w:highlight w:val="darkGreen"/>
+              </w:rPr>
+              <w:t>cupón</w:t>
+            </w:r>
+            <w:proofErr w:type="spellEnd"/>
+            <w:r>
+              <w:rPr>
+                <w:sz w:val="20"/>
+                <w:highlight w:val="darkGreen"/>
               </w:rPr>
               <w:t xml:space="preserve"> </w:t>
-            </w:r>
-            <w:proofErr w:type="spellStart"/>
-            <w:r>
-              <w:rPr>
-                <w:b/>
-                <w:sz w:val="20"/>
-                <w:highlight w:val="yellow"/>
-              </w:rPr>
-              <w:t>canjeados</w:t>
-            </w:r>
-            <w:proofErr w:type="spellEnd"/>
-            <w:r>
-              <w:rPr>
-                <w:b/>
-                <w:sz w:val="20"/>
-                <w:highlight w:val="yellow"/>
-              </w:rPr>
-              <w:t xml:space="preserve">: </w:t>
             </w:r>
           </w:p>
         </w:tc>
@@ -9485,18 +9445,18 @@
           <w:p>
             <w:pPr>
               <w:spacing w:after="0"/>
-              <w:ind w:left="0" w:firstLine="0"/>
+              <w:ind w:left="0" w:right="53" w:firstLine="0"/>
               <w:jc w:val="center"/>
               <w:rPr>
-                <w:highlight w:val="yellow"/>
+                <w:highlight w:val="darkGreen"/>
               </w:rPr>
             </w:pPr>
             <w:r>
               <w:rPr>
                 <w:sz w:val="20"/>
-                <w:highlight w:val="yellow"/>
-              </w:rPr>
-              <w:t xml:space="preserve">  </w:t>
+                <w:highlight w:val="darkGreen"/>
+              </w:rPr>
+              <w:t xml:space="preserve">3 </w:t>
             </w:r>
           </w:p>
         </w:tc>
@@ -9521,17 +9481,44 @@
               <w:spacing w:after="0"/>
               <w:ind w:left="0" w:firstLine="0"/>
               <w:rPr>
-                <w:highlight w:val="yellow"/>
-                <w:lang w:val="es-CR"/>
+                <w:highlight w:val="darkGreen"/>
               </w:rPr>
             </w:pPr>
-            <w:r>
-              <w:rPr>
-                <w:sz w:val="20"/>
-                <w:highlight w:val="yellow"/>
-                <w:lang w:val="es-CR"/>
-              </w:rPr>
-              <w:t xml:space="preserve">Visualizar el historial de todos los cupones canjeados. </w:t>
+            <w:proofErr w:type="spellStart"/>
+            <w:r>
+              <w:rPr>
+                <w:b/>
+                <w:sz w:val="20"/>
+                <w:highlight w:val="darkGreen"/>
+              </w:rPr>
+              <w:t>Cupones</w:t>
+            </w:r>
+            <w:proofErr w:type="spellEnd"/>
+            <w:r>
+              <w:rPr>
+                <w:b/>
+                <w:sz w:val="20"/>
+                <w:highlight w:val="darkGreen"/>
+              </w:rPr>
+              <w:t xml:space="preserve"> </w:t>
+            </w:r>
+            <w:proofErr w:type="spellStart"/>
+            <w:r>
+              <w:rPr>
+                <w:b/>
+                <w:sz w:val="20"/>
+                <w:highlight w:val="darkGreen"/>
+              </w:rPr>
+              <w:t>canjeados</w:t>
+            </w:r>
+            <w:proofErr w:type="spellEnd"/>
+            <w:r>
+              <w:rPr>
+                <w:b/>
+                <w:sz w:val="20"/>
+                <w:highlight w:val="darkGreen"/>
+              </w:rPr>
+              <w:t xml:space="preserve">: </w:t>
             </w:r>
           </w:p>
         </w:tc>
@@ -9549,18 +9536,18 @@
           <w:p>
             <w:pPr>
               <w:spacing w:after="0"/>
-              <w:ind w:left="0" w:right="53" w:firstLine="0"/>
+              <w:ind w:left="0" w:firstLine="0"/>
               <w:jc w:val="center"/>
               <w:rPr>
-                <w:highlight w:val="yellow"/>
+                <w:highlight w:val="darkGreen"/>
               </w:rPr>
             </w:pPr>
             <w:r>
               <w:rPr>
                 <w:sz w:val="20"/>
-                <w:highlight w:val="yellow"/>
-              </w:rPr>
-              <w:t xml:space="preserve">3 </w:t>
+                <w:highlight w:val="darkGreen"/>
+              </w:rPr>
+              <w:t xml:space="preserve">  </w:t>
             </w:r>
           </w:p>
         </w:tc>
@@ -9585,17 +9572,17 @@
               <w:spacing w:after="0"/>
               <w:ind w:left="0" w:firstLine="0"/>
               <w:rPr>
-                <w:highlight w:val="yellow"/>
+                <w:highlight w:val="darkGreen"/>
                 <w:lang w:val="es-CR"/>
               </w:rPr>
             </w:pPr>
             <w:r>
               <w:rPr>
                 <w:sz w:val="20"/>
-                <w:highlight w:val="yellow"/>
+                <w:highlight w:val="darkGreen"/>
                 <w:lang w:val="es-CR"/>
               </w:rPr>
-              <w:t xml:space="preserve">La aplicación debe tener un diseño web organizado, atrayente y lógico relacionado con la temática solicitada. </w:t>
+              <w:t xml:space="preserve">Visualizar el historial de todos los cupones canjeados. </w:t>
             </w:r>
           </w:p>
         </w:tc>
@@ -9616,13 +9603,77 @@
               <w:ind w:left="0" w:right="53" w:firstLine="0"/>
               <w:jc w:val="center"/>
               <w:rPr>
-                <w:highlight w:val="yellow"/>
+                <w:highlight w:val="darkGreen"/>
               </w:rPr>
             </w:pPr>
             <w:r>
               <w:rPr>
                 <w:sz w:val="20"/>
-                <w:highlight w:val="yellow"/>
+                <w:highlight w:val="darkGreen"/>
+              </w:rPr>
+              <w:t xml:space="preserve">3 </w:t>
+            </w:r>
+          </w:p>
+        </w:tc>
+      </w:tr>
+      <w:tr>
+        <w:trPr>
+          <w:trHeight w:val="307"/>
+        </w:trPr>
+        <w:tc>
+          <w:tcPr>
+            <w:tcW w:w="9654" w:type="dxa"/>
+            <w:tcBorders>
+              <w:top w:val="single" w:sz="4" w:space="0" w:color="D9E288"/>
+              <w:left w:val="single" w:sz="4" w:space="0" w:color="D9E288"/>
+              <w:bottom w:val="single" w:sz="4" w:space="0" w:color="D9E288"/>
+              <w:right w:val="single" w:sz="4" w:space="0" w:color="D9E288"/>
+            </w:tcBorders>
+            <w:shd w:val="clear" w:color="auto" w:fill="F2F5D7"/>
+          </w:tcPr>
+          <w:p>
+            <w:pPr>
+              <w:spacing w:after="0"/>
+              <w:ind w:left="0" w:firstLine="0"/>
+              <w:rPr>
+                <w:highlight w:val="darkGreen"/>
+                <w:lang w:val="es-CR"/>
+              </w:rPr>
+            </w:pPr>
+            <w:r>
+              <w:rPr>
+                <w:sz w:val="20"/>
+                <w:highlight w:val="darkGreen"/>
+                <w:lang w:val="es-CR"/>
+              </w:rPr>
+              <w:t xml:space="preserve">La aplicación debe tener un diseño web organizado, atrayente y lógico relacionado con la temática solicitada. </w:t>
+            </w:r>
+          </w:p>
+        </w:tc>
+        <w:tc>
+          <w:tcPr>
+            <w:tcW w:w="1136" w:type="dxa"/>
+            <w:tcBorders>
+              <w:top w:val="single" w:sz="4" w:space="0" w:color="D9E288"/>
+              <w:left w:val="single" w:sz="4" w:space="0" w:color="D9E288"/>
+              <w:bottom w:val="single" w:sz="4" w:space="0" w:color="D9E288"/>
+              <w:right w:val="single" w:sz="4" w:space="0" w:color="D9E288"/>
+            </w:tcBorders>
+            <w:shd w:val="clear" w:color="auto" w:fill="F2F5D7"/>
+          </w:tcPr>
+          <w:p>
+            <w:pPr>
+              <w:spacing w:after="0"/>
+              <w:ind w:left="0" w:right="53" w:firstLine="0"/>
+              <w:jc w:val="center"/>
+              <w:rPr>
+                <w:highlight w:val="darkGreen"/>
+              </w:rPr>
+            </w:pPr>
+            <w:r>
+              <w:rPr>
+                <w:sz w:val="20"/>
+                <w:highlight w:val="darkGreen"/>
               </w:rPr>
               <w:t xml:space="preserve">4 </w:t>
             </w:r>

</xml_diff>

<commit_message>
version final + coupon change
</commit_message>
<xml_diff>
--- a/proyectoCurso/Documentation/Proyecto Final.docx
+++ b/proyectoCurso/Documentation/Proyecto Final.docx
@@ -6494,7 +6494,6 @@
           <w:lang w:val="es-CR"/>
         </w:rPr>
       </w:pPr>
-      <w:bookmarkStart w:id="0" w:name="_GoBack"/>
       <w:r>
         <w:rPr>
           <w:lang w:val="es-CR"/>
@@ -6515,7 +6514,6 @@
         <w:t xml:space="preserve"> </w:t>
       </w:r>
     </w:p>
-    <w:bookmarkEnd w:id="0"/>
     <w:p>
       <w:pPr>
         <w:pStyle w:val="Heading3"/>
@@ -8797,13 +8795,22 @@
           </w:tcPr>
           <w:p>
             <w:pPr>
+              <w:tabs>
+                <w:tab w:val="left" w:pos="2761"/>
+              </w:tabs>
               <w:spacing w:after="0"/>
               <w:ind w:left="0" w:firstLine="0"/>
+              <w:rPr>
+                <w:sz w:val="20"/>
+                <w:highlight w:val="darkGreen"/>
+              </w:rPr>
             </w:pPr>
+            <w:bookmarkStart w:id="0" w:name="_GoBack" w:colFirst="0" w:colLast="1"/>
             <w:proofErr w:type="spellStart"/>
             <w:r>
               <w:rPr>
                 <w:sz w:val="20"/>
+                <w:highlight w:val="darkGreen"/>
               </w:rPr>
               <w:t>Actualizar</w:t>
             </w:r>
@@ -8811,6 +8818,7 @@
             <w:r>
               <w:rPr>
                 <w:sz w:val="20"/>
+                <w:highlight w:val="darkGreen"/>
               </w:rPr>
               <w:t xml:space="preserve"> </w:t>
             </w:r>
@@ -8829,19 +8837,28 @@
           </w:tcPr>
           <w:p>
             <w:pPr>
+              <w:tabs>
+                <w:tab w:val="left" w:pos="2761"/>
+              </w:tabs>
               <w:spacing w:after="0"/>
               <w:ind w:left="0" w:right="53" w:firstLine="0"/>
               <w:jc w:val="center"/>
+              <w:rPr>
+                <w:sz w:val="20"/>
+                <w:highlight w:val="darkGreen"/>
+              </w:rPr>
             </w:pPr>
             <w:r>
               <w:rPr>
                 <w:sz w:val="20"/>
+                <w:highlight w:val="darkGreen"/>
               </w:rPr>
               <w:t xml:space="preserve">2 </w:t>
             </w:r>
           </w:p>
         </w:tc>
       </w:tr>
+      <w:bookmarkEnd w:id="0"/>
       <w:tr>
         <w:trPr>
           <w:trHeight w:val="307"/>

</xml_diff>